<commit_message>
Stopping on First Problem Moving to Second
Need a break from the first problem moving onto the second. I am over
thinking things way to much.
</commit_message>
<xml_diff>
--- a/Problem Solving/Holcom_Kimerlee_ProblemSolving.docx
+++ b/Problem Solving/Holcom_Kimerlee_ProblemSolving.docx
@@ -4,6 +4,7 @@
   <w:body>
     <w:p>
       <w:pPr>
+        <w:spacing w:line="480" w:lineRule="auto"/>
         <w:rPr>
           <w:u w:val="single"/>
         </w:rPr>
@@ -20,18 +21,52 @@
     </w:p>
     <w:p>
       <w:pPr>
-        <w:rPr>
-          <w:u w:val="single"/>
-        </w:rPr>
-      </w:pPr>
-    </w:p>
-    <w:p>
-      <w:r>
-        <w:t xml:space="preserve">The problem at hand is that there is a man who needs to cross a river. However, he has an issue.  Two animals, a cat and a parrot, accompany this man. The man is also carrying a bag of seed. To get across the river the man has a boat but it can only carry him and one of these three.  The man cannot leave the cat and bird alone, or the bird with the seed. </w:t>
-      </w:r>
-    </w:p>
-    <w:p/>
-    <w:p>
+        <w:spacing w:line="480" w:lineRule="auto"/>
+        <w:rPr>
+          <w:b/>
+          <w:u w:val="single"/>
+        </w:rPr>
+      </w:pPr>
+      <w:r>
+        <w:rPr>
+          <w:b/>
+          <w:u w:val="single"/>
+        </w:rPr>
+        <w:t>Define The Problem</w:t>
+      </w:r>
+    </w:p>
+    <w:p>
+      <w:pPr>
+        <w:spacing w:line="480" w:lineRule="auto"/>
+        <w:ind w:firstLine="720"/>
+      </w:pPr>
+      <w:r>
+        <w:t xml:space="preserve">The problem at hand is that there is a man who needs to cross a river. However, he has an issue.  Two animals, a cat and a parrot, accompany this man. The man is also carrying a bag of seed. To get across the river the man has a boat but it can only carry him and one of these three.  The man cannot leave the cat and bird alone, </w:t>
+      </w:r>
+      <w:r>
+        <w:t>because the cat could eat the bird. On</w:t>
+      </w:r>
+      <w:r>
+        <w:t xml:space="preserve"> the </w:t>
+      </w:r>
+      <w:r>
+        <w:t xml:space="preserve">other hand he can’t leave the </w:t>
+      </w:r>
+      <w:r>
+        <w:t>bird with the seed</w:t>
+      </w:r>
+      <w:r>
+        <w:t>, because the bird would eat the seed</w:t>
+      </w:r>
+      <w:r>
+        <w:t xml:space="preserve">. </w:t>
+      </w:r>
+    </w:p>
+    <w:p>
+      <w:pPr>
+        <w:spacing w:line="480" w:lineRule="auto"/>
+        <w:ind w:firstLine="720"/>
+      </w:pPr>
       <w:r>
         <w:t xml:space="preserve">Somehow, the man needs to be able to get both animals and the seed over the river without </w:t>
       </w:r>
@@ -42,13 +77,409 @@
         <w:t>However, the problem never says anything about not leaving the cat and the seed together.</w:t>
       </w:r>
       <w:r>
-        <w:t xml:space="preserve"> It also does not state that the parrot is in a cage or that it can not fly for any reason.  </w:t>
+        <w:t xml:space="preserve"> It also does not state that the parrot is in a cage or that it </w:t>
+      </w:r>
+      <w:r>
+        <w:t>cannot</w:t>
+      </w:r>
+      <w:r>
+        <w:t xml:space="preserve"> fly for any reason.  </w:t>
+      </w:r>
+      <w:r>
+        <w:t>If the bird is in a cage, they cat could not eat the parrot.</w:t>
+      </w:r>
+    </w:p>
+    <w:p>
+      <w:pPr>
+        <w:spacing w:line="480" w:lineRule="auto"/>
+        <w:rPr>
+          <w:b/>
+          <w:u w:val="single"/>
+        </w:rPr>
+      </w:pPr>
+      <w:r>
+        <w:rPr>
+          <w:b/>
+          <w:u w:val="single"/>
+        </w:rPr>
+        <w:t>Break the Problem Apart</w:t>
+      </w:r>
+    </w:p>
+    <w:p>
+      <w:pPr>
+        <w:spacing w:line="480" w:lineRule="auto"/>
+        <w:ind w:firstLine="360"/>
+      </w:pPr>
+      <w:r>
+        <w:t xml:space="preserve">The constraints of the problem are as such: </w:t>
+      </w:r>
+    </w:p>
+    <w:p>
+      <w:pPr>
+        <w:pStyle w:val="ListParagraph"/>
+        <w:numPr>
+          <w:ilvl w:val="0"/>
+          <w:numId w:val="1"/>
+        </w:numPr>
+        <w:spacing w:line="480" w:lineRule="auto"/>
+      </w:pPr>
+      <w:r>
+        <w:t xml:space="preserve">The cat </w:t>
+      </w:r>
+      <w:r>
+        <w:rPr>
+          <w:b/>
+        </w:rPr>
+        <w:t>could</w:t>
+      </w:r>
+      <w:r>
+        <w:t xml:space="preserve"> eat the parrot.</w:t>
       </w:r>
       <w:bookmarkStart w:id="0" w:name="_GoBack"/>
       <w:bookmarkEnd w:id="0"/>
     </w:p>
+    <w:p>
+      <w:pPr>
+        <w:pStyle w:val="ListParagraph"/>
+        <w:numPr>
+          <w:ilvl w:val="0"/>
+          <w:numId w:val="1"/>
+        </w:numPr>
+        <w:spacing w:line="480" w:lineRule="auto"/>
+      </w:pPr>
+      <w:r>
+        <w:t>The parrot and the seed cannot be left together</w:t>
+      </w:r>
+    </w:p>
+    <w:p>
+      <w:pPr>
+        <w:pStyle w:val="ListParagraph"/>
+        <w:numPr>
+          <w:ilvl w:val="0"/>
+          <w:numId w:val="1"/>
+        </w:numPr>
+        <w:spacing w:line="480" w:lineRule="auto"/>
+      </w:pPr>
+      <w:r>
+        <w:t>Only one can fit in the boat with the man.</w:t>
+      </w:r>
+    </w:p>
+    <w:p>
+      <w:pPr>
+        <w:spacing w:line="480" w:lineRule="auto"/>
+        <w:ind w:firstLine="360"/>
+      </w:pPr>
+      <w:r>
+        <w:t>The sub-goals are the following:</w:t>
+      </w:r>
+    </w:p>
+    <w:p>
+      <w:pPr>
+        <w:pStyle w:val="ListParagraph"/>
+        <w:numPr>
+          <w:ilvl w:val="0"/>
+          <w:numId w:val="3"/>
+        </w:numPr>
+        <w:spacing w:line="480" w:lineRule="auto"/>
+      </w:pPr>
+      <w:r>
+        <w:t>Don’t leave the cat with the bird.</w:t>
+      </w:r>
+    </w:p>
+    <w:p>
+      <w:pPr>
+        <w:pStyle w:val="ListParagraph"/>
+        <w:numPr>
+          <w:ilvl w:val="0"/>
+          <w:numId w:val="3"/>
+        </w:numPr>
+        <w:spacing w:line="480" w:lineRule="auto"/>
+      </w:pPr>
+      <w:r>
+        <w:t>Don’t leave the seed with the bird.</w:t>
+      </w:r>
+    </w:p>
+    <w:p>
+      <w:pPr>
+        <w:pStyle w:val="ListParagraph"/>
+        <w:numPr>
+          <w:ilvl w:val="0"/>
+          <w:numId w:val="3"/>
+        </w:numPr>
+        <w:spacing w:line="480" w:lineRule="auto"/>
+      </w:pPr>
+      <w:r>
+        <w:t>Only one other “</w:t>
+      </w:r>
+      <w:proofErr w:type="gramStart"/>
+      <w:r>
+        <w:t>item</w:t>
+      </w:r>
+      <w:proofErr w:type="gramEnd"/>
+      <w:r>
+        <w:t>” an go in the boat with the man.</w:t>
+      </w:r>
+    </w:p>
+    <w:p>
+      <w:pPr>
+        <w:spacing w:line="480" w:lineRule="auto"/>
+        <w:rPr>
+          <w:b/>
+          <w:u w:val="single"/>
+        </w:rPr>
+      </w:pPr>
+    </w:p>
+    <w:p>
+      <w:pPr>
+        <w:spacing w:line="480" w:lineRule="auto"/>
+      </w:pPr>
+      <w:r>
+        <w:rPr>
+          <w:b/>
+          <w:u w:val="single"/>
+        </w:rPr>
+        <w:t>Identify Potential Solutions</w:t>
+      </w:r>
+    </w:p>
+    <w:p>
+      <w:pPr>
+        <w:spacing w:line="480" w:lineRule="auto"/>
+        <w:rPr>
+          <w:u w:val="single"/>
+        </w:rPr>
+      </w:pPr>
+      <w:r>
+        <w:rPr>
+          <w:u w:val="single"/>
+        </w:rPr>
+        <w:t>Sub-goal #1: Don’t leave the cat with the bird.</w:t>
+      </w:r>
+    </w:p>
+    <w:p>
+      <w:pPr>
+        <w:pStyle w:val="ListParagraph"/>
+        <w:numPr>
+          <w:ilvl w:val="0"/>
+          <w:numId w:val="4"/>
+        </w:numPr>
+        <w:spacing w:line="480" w:lineRule="auto"/>
+      </w:pPr>
+      <w:r>
+        <w:t xml:space="preserve">Possible solution to this is to take the bird over first. This would eliminate the possibility of leaving the cat and bird alone on the riverbank. </w:t>
+      </w:r>
+    </w:p>
+    <w:p>
+      <w:pPr>
+        <w:pStyle w:val="ListParagraph"/>
+        <w:numPr>
+          <w:ilvl w:val="0"/>
+          <w:numId w:val="4"/>
+        </w:numPr>
+        <w:spacing w:line="480" w:lineRule="auto"/>
+      </w:pPr>
+      <w:r>
+        <w:t>Another solution would be to take the cat over first. This would also keep the two animals from being alone.</w:t>
+      </w:r>
+    </w:p>
+    <w:p>
+      <w:pPr>
+        <w:spacing w:line="480" w:lineRule="auto"/>
+        <w:rPr>
+          <w:u w:val="single"/>
+        </w:rPr>
+      </w:pPr>
+      <w:r>
+        <w:rPr>
+          <w:u w:val="single"/>
+        </w:rPr>
+        <w:t>Sub-goal #2: Don’t leave the bird and the seed alone.</w:t>
+      </w:r>
+    </w:p>
+    <w:p>
+      <w:pPr>
+        <w:pStyle w:val="ListParagraph"/>
+        <w:numPr>
+          <w:ilvl w:val="0"/>
+          <w:numId w:val="5"/>
+        </w:numPr>
+        <w:spacing w:line="480" w:lineRule="auto"/>
+      </w:pPr>
+      <w:r>
+        <w:t>Take the seed over first. This would keep the bird from eating the seed.</w:t>
+      </w:r>
+    </w:p>
+    <w:p>
+      <w:pPr>
+        <w:pStyle w:val="ListParagraph"/>
+        <w:numPr>
+          <w:ilvl w:val="0"/>
+          <w:numId w:val="5"/>
+        </w:numPr>
+        <w:spacing w:line="480" w:lineRule="auto"/>
+      </w:pPr>
+      <w:r>
+        <w:t>Take the bird over so the parrot cannot eat the seed.</w:t>
+      </w:r>
+    </w:p>
+    <w:p>
+      <w:pPr>
+        <w:spacing w:line="480" w:lineRule="auto"/>
+        <w:rPr>
+          <w:u w:val="single"/>
+        </w:rPr>
+      </w:pPr>
+      <w:r>
+        <w:rPr>
+          <w:u w:val="single"/>
+        </w:rPr>
+        <w:t>Sub-goal #3: Get each over without having more than one in the boat with then man.</w:t>
+      </w:r>
+    </w:p>
+    <w:p>
+      <w:pPr>
+        <w:pStyle w:val="ListParagraph"/>
+        <w:numPr>
+          <w:ilvl w:val="0"/>
+          <w:numId w:val="6"/>
+        </w:numPr>
+        <w:spacing w:line="480" w:lineRule="auto"/>
+      </w:pPr>
+      <w:r>
+        <w:t>You could allow the bird to fly over to the other side of the river.</w:t>
+      </w:r>
+    </w:p>
+    <w:p>
+      <w:pPr>
+        <w:pStyle w:val="ListParagraph"/>
+        <w:numPr>
+          <w:ilvl w:val="0"/>
+          <w:numId w:val="6"/>
+        </w:numPr>
+        <w:spacing w:line="480" w:lineRule="auto"/>
+      </w:pPr>
+      <w:r>
+        <w:t>Could have the bird sit on the man’s shoulder while he takes the seed or the cat over to the other side.</w:t>
+      </w:r>
+    </w:p>
+    <w:p>
+      <w:pPr>
+        <w:spacing w:line="480" w:lineRule="auto"/>
+        <w:rPr>
+          <w:u w:val="single"/>
+        </w:rPr>
+      </w:pPr>
+      <w:r>
+        <w:rPr>
+          <w:b/>
+          <w:u w:val="single"/>
+        </w:rPr>
+        <w:t>Evaluate Each Potential Solution</w:t>
+      </w:r>
+    </w:p>
+    <w:p>
+      <w:pPr>
+        <w:pStyle w:val="ListParagraph"/>
+        <w:numPr>
+          <w:ilvl w:val="0"/>
+          <w:numId w:val="7"/>
+        </w:numPr>
+        <w:spacing w:line="480" w:lineRule="auto"/>
+        <w:rPr>
+          <w:u w:val="single"/>
+        </w:rPr>
+      </w:pPr>
+      <w:r>
+        <w:rPr>
+          <w:u w:val="single"/>
+        </w:rPr>
+        <w:t>Take the cat over first</w:t>
+      </w:r>
+    </w:p>
+    <w:p>
+      <w:pPr>
+        <w:pStyle w:val="ListParagraph"/>
+        <w:numPr>
+          <w:ilvl w:val="0"/>
+          <w:numId w:val="7"/>
+        </w:numPr>
+        <w:spacing w:line="480" w:lineRule="auto"/>
+        <w:rPr>
+          <w:u w:val="single"/>
+        </w:rPr>
+      </w:pPr>
+      <w:r>
+        <w:rPr>
+          <w:u w:val="single"/>
+        </w:rPr>
+        <w:t>Take the bird over first</w:t>
+      </w:r>
+    </w:p>
+    <w:p>
+      <w:pPr>
+        <w:pStyle w:val="ListParagraph"/>
+        <w:numPr>
+          <w:ilvl w:val="0"/>
+          <w:numId w:val="7"/>
+        </w:numPr>
+        <w:spacing w:line="480" w:lineRule="auto"/>
+        <w:rPr>
+          <w:u w:val="single"/>
+        </w:rPr>
+      </w:pPr>
+      <w:r>
+        <w:rPr>
+          <w:u w:val="single"/>
+        </w:rPr>
+        <w:t>Take the seed over first</w:t>
+      </w:r>
+    </w:p>
+    <w:p>
+      <w:pPr>
+        <w:pStyle w:val="ListParagraph"/>
+        <w:numPr>
+          <w:ilvl w:val="0"/>
+          <w:numId w:val="7"/>
+        </w:numPr>
+        <w:spacing w:line="480" w:lineRule="auto"/>
+        <w:rPr>
+          <w:u w:val="single"/>
+        </w:rPr>
+      </w:pPr>
+      <w:r>
+        <w:rPr>
+          <w:u w:val="single"/>
+        </w:rPr>
+        <w:t>Have the bird fly over</w:t>
+      </w:r>
+    </w:p>
+    <w:p>
+      <w:pPr>
+        <w:pStyle w:val="ListParagraph"/>
+        <w:numPr>
+          <w:ilvl w:val="0"/>
+          <w:numId w:val="7"/>
+        </w:numPr>
+        <w:spacing w:line="480" w:lineRule="auto"/>
+        <w:rPr>
+          <w:u w:val="single"/>
+        </w:rPr>
+      </w:pPr>
+      <w:r>
+        <w:rPr>
+          <w:u w:val="single"/>
+        </w:rPr>
+        <w:t>Have the bird ride on the man’s shoulder</w:t>
+      </w:r>
+    </w:p>
+    <w:p>
+      <w:pPr>
+        <w:pStyle w:val="ListParagraph"/>
+        <w:spacing w:line="480" w:lineRule="auto"/>
+        <w:ind w:left="1447"/>
+      </w:pPr>
+    </w:p>
     <w:sectPr>
-      <w:headerReference w:type="default" r:id="rId7"/>
+      <w:headerReference w:type="default" r:id="rId8"/>
       <w:pgSz w:w="12240" w:h="15840"/>
       <w:pgMar w:top="1440" w:right="1800" w:bottom="1440" w:left="1800" w:header="720" w:footer="720" w:gutter="0"/>
       <w:cols w:space="720"/>
@@ -174,6 +605,823 @@
     </w:pPr>
   </w:p>
 </w:hdr>
+</file>
+
+<file path=word/numbering.xml><?xml version="1.0" encoding="utf-8"?>
+<w:numbering xmlns:wpc="http://schemas.microsoft.com/office/word/2010/wordprocessingCanvas" xmlns:mo="http://schemas.microsoft.com/office/mac/office/2008/main" xmlns:mc="http://schemas.openxmlformats.org/markup-compatibility/2006" xmlns:mv="urn:schemas-microsoft-com:mac:vml" xmlns:o="urn:schemas-microsoft-com:office:office" xmlns:r="http://schemas.openxmlformats.org/officeDocument/2006/relationships" xmlns:m="http://schemas.openxmlformats.org/officeDocument/2006/math" xmlns:v="urn:schemas-microsoft-com:vml" xmlns:wp14="http://schemas.microsoft.com/office/word/2010/wordprocessingDrawing" xmlns:wp="http://schemas.openxmlformats.org/drawingml/2006/wordprocessingDrawing" xmlns:w10="urn:schemas-microsoft-com:office:word" xmlns:w="http://schemas.openxmlformats.org/wordprocessingml/2006/main" xmlns:w14="http://schemas.microsoft.com/office/word/2010/wordml" xmlns:wpg="http://schemas.microsoft.com/office/word/2010/wordprocessingGroup" xmlns:wpi="http://schemas.microsoft.com/office/word/2010/wordprocessingInk" xmlns:wne="http://schemas.microsoft.com/office/word/2006/wordml" xmlns:wps="http://schemas.microsoft.com/office/word/2010/wordprocessingShape" mc:Ignorable="w14 wp14">
+  <w:abstractNum w:abstractNumId="0">
+    <w:nsid w:val="127678F2"/>
+    <w:multiLevelType w:val="hybridMultilevel"/>
+    <w:tmpl w:val="CD7A6302"/>
+    <w:lvl w:ilvl="0" w:tplc="04090001">
+      <w:start w:val="1"/>
+      <w:numFmt w:val="bullet"/>
+      <w:lvlText w:val=""/>
+      <w:lvlJc w:val="left"/>
+      <w:pPr>
+        <w:ind w:left="720" w:hanging="360"/>
+      </w:pPr>
+      <w:rPr>
+        <w:rFonts w:ascii="Symbol" w:hAnsi="Symbol" w:hint="default"/>
+      </w:rPr>
+    </w:lvl>
+    <w:lvl w:ilvl="1" w:tplc="04090003">
+      <w:start w:val="1"/>
+      <w:numFmt w:val="bullet"/>
+      <w:lvlText w:val="o"/>
+      <w:lvlJc w:val="left"/>
+      <w:pPr>
+        <w:ind w:left="1440" w:hanging="360"/>
+      </w:pPr>
+      <w:rPr>
+        <w:rFonts w:ascii="Courier New" w:hAnsi="Courier New" w:hint="default"/>
+      </w:rPr>
+    </w:lvl>
+    <w:lvl w:ilvl="2" w:tplc="04090005" w:tentative="1">
+      <w:start w:val="1"/>
+      <w:numFmt w:val="bullet"/>
+      <w:lvlText w:val=""/>
+      <w:lvlJc w:val="left"/>
+      <w:pPr>
+        <w:ind w:left="2160" w:hanging="360"/>
+      </w:pPr>
+      <w:rPr>
+        <w:rFonts w:ascii="Wingdings" w:hAnsi="Wingdings" w:hint="default"/>
+      </w:rPr>
+    </w:lvl>
+    <w:lvl w:ilvl="3" w:tplc="04090001" w:tentative="1">
+      <w:start w:val="1"/>
+      <w:numFmt w:val="bullet"/>
+      <w:lvlText w:val=""/>
+      <w:lvlJc w:val="left"/>
+      <w:pPr>
+        <w:ind w:left="2880" w:hanging="360"/>
+      </w:pPr>
+      <w:rPr>
+        <w:rFonts w:ascii="Symbol" w:hAnsi="Symbol" w:hint="default"/>
+      </w:rPr>
+    </w:lvl>
+    <w:lvl w:ilvl="4" w:tplc="04090003" w:tentative="1">
+      <w:start w:val="1"/>
+      <w:numFmt w:val="bullet"/>
+      <w:lvlText w:val="o"/>
+      <w:lvlJc w:val="left"/>
+      <w:pPr>
+        <w:ind w:left="3600" w:hanging="360"/>
+      </w:pPr>
+      <w:rPr>
+        <w:rFonts w:ascii="Courier New" w:hAnsi="Courier New" w:hint="default"/>
+      </w:rPr>
+    </w:lvl>
+    <w:lvl w:ilvl="5" w:tplc="04090005" w:tentative="1">
+      <w:start w:val="1"/>
+      <w:numFmt w:val="bullet"/>
+      <w:lvlText w:val=""/>
+      <w:lvlJc w:val="left"/>
+      <w:pPr>
+        <w:ind w:left="4320" w:hanging="360"/>
+      </w:pPr>
+      <w:rPr>
+        <w:rFonts w:ascii="Wingdings" w:hAnsi="Wingdings" w:hint="default"/>
+      </w:rPr>
+    </w:lvl>
+    <w:lvl w:ilvl="6" w:tplc="04090001" w:tentative="1">
+      <w:start w:val="1"/>
+      <w:numFmt w:val="bullet"/>
+      <w:lvlText w:val=""/>
+      <w:lvlJc w:val="left"/>
+      <w:pPr>
+        <w:ind w:left="5040" w:hanging="360"/>
+      </w:pPr>
+      <w:rPr>
+        <w:rFonts w:ascii="Symbol" w:hAnsi="Symbol" w:hint="default"/>
+      </w:rPr>
+    </w:lvl>
+    <w:lvl w:ilvl="7" w:tplc="04090003" w:tentative="1">
+      <w:start w:val="1"/>
+      <w:numFmt w:val="bullet"/>
+      <w:lvlText w:val="o"/>
+      <w:lvlJc w:val="left"/>
+      <w:pPr>
+        <w:ind w:left="5760" w:hanging="360"/>
+      </w:pPr>
+      <w:rPr>
+        <w:rFonts w:ascii="Courier New" w:hAnsi="Courier New" w:hint="default"/>
+      </w:rPr>
+    </w:lvl>
+    <w:lvl w:ilvl="8" w:tplc="04090005" w:tentative="1">
+      <w:start w:val="1"/>
+      <w:numFmt w:val="bullet"/>
+      <w:lvlText w:val=""/>
+      <w:lvlJc w:val="left"/>
+      <w:pPr>
+        <w:ind w:left="6480" w:hanging="360"/>
+      </w:pPr>
+      <w:rPr>
+        <w:rFonts w:ascii="Wingdings" w:hAnsi="Wingdings" w:hint="default"/>
+      </w:rPr>
+    </w:lvl>
+  </w:abstractNum>
+  <w:abstractNum w:abstractNumId="1">
+    <w:nsid w:val="15D7198A"/>
+    <w:multiLevelType w:val="hybridMultilevel"/>
+    <w:tmpl w:val="EC169F12"/>
+    <w:lvl w:ilvl="0" w:tplc="04090001">
+      <w:start w:val="1"/>
+      <w:numFmt w:val="bullet"/>
+      <w:lvlText w:val=""/>
+      <w:lvlJc w:val="left"/>
+      <w:pPr>
+        <w:ind w:left="1447" w:hanging="360"/>
+      </w:pPr>
+      <w:rPr>
+        <w:rFonts w:ascii="Symbol" w:hAnsi="Symbol" w:hint="default"/>
+      </w:rPr>
+    </w:lvl>
+    <w:lvl w:ilvl="1" w:tplc="04090003" w:tentative="1">
+      <w:start w:val="1"/>
+      <w:numFmt w:val="bullet"/>
+      <w:lvlText w:val="o"/>
+      <w:lvlJc w:val="left"/>
+      <w:pPr>
+        <w:ind w:left="2167" w:hanging="360"/>
+      </w:pPr>
+      <w:rPr>
+        <w:rFonts w:ascii="Courier New" w:hAnsi="Courier New" w:hint="default"/>
+      </w:rPr>
+    </w:lvl>
+    <w:lvl w:ilvl="2" w:tplc="04090005" w:tentative="1">
+      <w:start w:val="1"/>
+      <w:numFmt w:val="bullet"/>
+      <w:lvlText w:val=""/>
+      <w:lvlJc w:val="left"/>
+      <w:pPr>
+        <w:ind w:left="2887" w:hanging="360"/>
+      </w:pPr>
+      <w:rPr>
+        <w:rFonts w:ascii="Wingdings" w:hAnsi="Wingdings" w:hint="default"/>
+      </w:rPr>
+    </w:lvl>
+    <w:lvl w:ilvl="3" w:tplc="04090001" w:tentative="1">
+      <w:start w:val="1"/>
+      <w:numFmt w:val="bullet"/>
+      <w:lvlText w:val=""/>
+      <w:lvlJc w:val="left"/>
+      <w:pPr>
+        <w:ind w:left="3607" w:hanging="360"/>
+      </w:pPr>
+      <w:rPr>
+        <w:rFonts w:ascii="Symbol" w:hAnsi="Symbol" w:hint="default"/>
+      </w:rPr>
+    </w:lvl>
+    <w:lvl w:ilvl="4" w:tplc="04090003" w:tentative="1">
+      <w:start w:val="1"/>
+      <w:numFmt w:val="bullet"/>
+      <w:lvlText w:val="o"/>
+      <w:lvlJc w:val="left"/>
+      <w:pPr>
+        <w:ind w:left="4327" w:hanging="360"/>
+      </w:pPr>
+      <w:rPr>
+        <w:rFonts w:ascii="Courier New" w:hAnsi="Courier New" w:hint="default"/>
+      </w:rPr>
+    </w:lvl>
+    <w:lvl w:ilvl="5" w:tplc="04090005" w:tentative="1">
+      <w:start w:val="1"/>
+      <w:numFmt w:val="bullet"/>
+      <w:lvlText w:val=""/>
+      <w:lvlJc w:val="left"/>
+      <w:pPr>
+        <w:ind w:left="5047" w:hanging="360"/>
+      </w:pPr>
+      <w:rPr>
+        <w:rFonts w:ascii="Wingdings" w:hAnsi="Wingdings" w:hint="default"/>
+      </w:rPr>
+    </w:lvl>
+    <w:lvl w:ilvl="6" w:tplc="04090001" w:tentative="1">
+      <w:start w:val="1"/>
+      <w:numFmt w:val="bullet"/>
+      <w:lvlText w:val=""/>
+      <w:lvlJc w:val="left"/>
+      <w:pPr>
+        <w:ind w:left="5767" w:hanging="360"/>
+      </w:pPr>
+      <w:rPr>
+        <w:rFonts w:ascii="Symbol" w:hAnsi="Symbol" w:hint="default"/>
+      </w:rPr>
+    </w:lvl>
+    <w:lvl w:ilvl="7" w:tplc="04090003" w:tentative="1">
+      <w:start w:val="1"/>
+      <w:numFmt w:val="bullet"/>
+      <w:lvlText w:val="o"/>
+      <w:lvlJc w:val="left"/>
+      <w:pPr>
+        <w:ind w:left="6487" w:hanging="360"/>
+      </w:pPr>
+      <w:rPr>
+        <w:rFonts w:ascii="Courier New" w:hAnsi="Courier New" w:hint="default"/>
+      </w:rPr>
+    </w:lvl>
+    <w:lvl w:ilvl="8" w:tplc="04090005" w:tentative="1">
+      <w:start w:val="1"/>
+      <w:numFmt w:val="bullet"/>
+      <w:lvlText w:val=""/>
+      <w:lvlJc w:val="left"/>
+      <w:pPr>
+        <w:ind w:left="7207" w:hanging="360"/>
+      </w:pPr>
+      <w:rPr>
+        <w:rFonts w:ascii="Wingdings" w:hAnsi="Wingdings" w:hint="default"/>
+      </w:rPr>
+    </w:lvl>
+  </w:abstractNum>
+  <w:abstractNum w:abstractNumId="2">
+    <w:nsid w:val="25A56937"/>
+    <w:multiLevelType w:val="hybridMultilevel"/>
+    <w:tmpl w:val="841C8C6A"/>
+    <w:lvl w:ilvl="0" w:tplc="04090001">
+      <w:start w:val="1"/>
+      <w:numFmt w:val="bullet"/>
+      <w:lvlText w:val=""/>
+      <w:lvlJc w:val="left"/>
+      <w:pPr>
+        <w:ind w:left="1080" w:hanging="360"/>
+      </w:pPr>
+      <w:rPr>
+        <w:rFonts w:ascii="Symbol" w:hAnsi="Symbol" w:hint="default"/>
+      </w:rPr>
+    </w:lvl>
+    <w:lvl w:ilvl="1" w:tplc="04090003" w:tentative="1">
+      <w:start w:val="1"/>
+      <w:numFmt w:val="bullet"/>
+      <w:lvlText w:val="o"/>
+      <w:lvlJc w:val="left"/>
+      <w:pPr>
+        <w:ind w:left="1800" w:hanging="360"/>
+      </w:pPr>
+      <w:rPr>
+        <w:rFonts w:ascii="Courier New" w:hAnsi="Courier New" w:hint="default"/>
+      </w:rPr>
+    </w:lvl>
+    <w:lvl w:ilvl="2" w:tplc="04090005" w:tentative="1">
+      <w:start w:val="1"/>
+      <w:numFmt w:val="bullet"/>
+      <w:lvlText w:val=""/>
+      <w:lvlJc w:val="left"/>
+      <w:pPr>
+        <w:ind w:left="2520" w:hanging="360"/>
+      </w:pPr>
+      <w:rPr>
+        <w:rFonts w:ascii="Wingdings" w:hAnsi="Wingdings" w:hint="default"/>
+      </w:rPr>
+    </w:lvl>
+    <w:lvl w:ilvl="3" w:tplc="04090001" w:tentative="1">
+      <w:start w:val="1"/>
+      <w:numFmt w:val="bullet"/>
+      <w:lvlText w:val=""/>
+      <w:lvlJc w:val="left"/>
+      <w:pPr>
+        <w:ind w:left="3240" w:hanging="360"/>
+      </w:pPr>
+      <w:rPr>
+        <w:rFonts w:ascii="Symbol" w:hAnsi="Symbol" w:hint="default"/>
+      </w:rPr>
+    </w:lvl>
+    <w:lvl w:ilvl="4" w:tplc="04090003" w:tentative="1">
+      <w:start w:val="1"/>
+      <w:numFmt w:val="bullet"/>
+      <w:lvlText w:val="o"/>
+      <w:lvlJc w:val="left"/>
+      <w:pPr>
+        <w:ind w:left="3960" w:hanging="360"/>
+      </w:pPr>
+      <w:rPr>
+        <w:rFonts w:ascii="Courier New" w:hAnsi="Courier New" w:hint="default"/>
+      </w:rPr>
+    </w:lvl>
+    <w:lvl w:ilvl="5" w:tplc="04090005" w:tentative="1">
+      <w:start w:val="1"/>
+      <w:numFmt w:val="bullet"/>
+      <w:lvlText w:val=""/>
+      <w:lvlJc w:val="left"/>
+      <w:pPr>
+        <w:ind w:left="4680" w:hanging="360"/>
+      </w:pPr>
+      <w:rPr>
+        <w:rFonts w:ascii="Wingdings" w:hAnsi="Wingdings" w:hint="default"/>
+      </w:rPr>
+    </w:lvl>
+    <w:lvl w:ilvl="6" w:tplc="04090001" w:tentative="1">
+      <w:start w:val="1"/>
+      <w:numFmt w:val="bullet"/>
+      <w:lvlText w:val=""/>
+      <w:lvlJc w:val="left"/>
+      <w:pPr>
+        <w:ind w:left="5400" w:hanging="360"/>
+      </w:pPr>
+      <w:rPr>
+        <w:rFonts w:ascii="Symbol" w:hAnsi="Symbol" w:hint="default"/>
+      </w:rPr>
+    </w:lvl>
+    <w:lvl w:ilvl="7" w:tplc="04090003" w:tentative="1">
+      <w:start w:val="1"/>
+      <w:numFmt w:val="bullet"/>
+      <w:lvlText w:val="o"/>
+      <w:lvlJc w:val="left"/>
+      <w:pPr>
+        <w:ind w:left="6120" w:hanging="360"/>
+      </w:pPr>
+      <w:rPr>
+        <w:rFonts w:ascii="Courier New" w:hAnsi="Courier New" w:hint="default"/>
+      </w:rPr>
+    </w:lvl>
+    <w:lvl w:ilvl="8" w:tplc="04090005" w:tentative="1">
+      <w:start w:val="1"/>
+      <w:numFmt w:val="bullet"/>
+      <w:lvlText w:val=""/>
+      <w:lvlJc w:val="left"/>
+      <w:pPr>
+        <w:ind w:left="6840" w:hanging="360"/>
+      </w:pPr>
+      <w:rPr>
+        <w:rFonts w:ascii="Wingdings" w:hAnsi="Wingdings" w:hint="default"/>
+      </w:rPr>
+    </w:lvl>
+  </w:abstractNum>
+  <w:abstractNum w:abstractNumId="3">
+    <w:nsid w:val="35AB1F47"/>
+    <w:multiLevelType w:val="hybridMultilevel"/>
+    <w:tmpl w:val="65560C66"/>
+    <w:lvl w:ilvl="0" w:tplc="04090001">
+      <w:start w:val="1"/>
+      <w:numFmt w:val="bullet"/>
+      <w:lvlText w:val=""/>
+      <w:lvlJc w:val="left"/>
+      <w:pPr>
+        <w:ind w:left="1447" w:hanging="360"/>
+      </w:pPr>
+      <w:rPr>
+        <w:rFonts w:ascii="Symbol" w:hAnsi="Symbol" w:hint="default"/>
+      </w:rPr>
+    </w:lvl>
+    <w:lvl w:ilvl="1" w:tplc="04090003" w:tentative="1">
+      <w:start w:val="1"/>
+      <w:numFmt w:val="bullet"/>
+      <w:lvlText w:val="o"/>
+      <w:lvlJc w:val="left"/>
+      <w:pPr>
+        <w:ind w:left="2167" w:hanging="360"/>
+      </w:pPr>
+      <w:rPr>
+        <w:rFonts w:ascii="Courier New" w:hAnsi="Courier New" w:hint="default"/>
+      </w:rPr>
+    </w:lvl>
+    <w:lvl w:ilvl="2" w:tplc="04090005" w:tentative="1">
+      <w:start w:val="1"/>
+      <w:numFmt w:val="bullet"/>
+      <w:lvlText w:val=""/>
+      <w:lvlJc w:val="left"/>
+      <w:pPr>
+        <w:ind w:left="2887" w:hanging="360"/>
+      </w:pPr>
+      <w:rPr>
+        <w:rFonts w:ascii="Wingdings" w:hAnsi="Wingdings" w:hint="default"/>
+      </w:rPr>
+    </w:lvl>
+    <w:lvl w:ilvl="3" w:tplc="04090001" w:tentative="1">
+      <w:start w:val="1"/>
+      <w:numFmt w:val="bullet"/>
+      <w:lvlText w:val=""/>
+      <w:lvlJc w:val="left"/>
+      <w:pPr>
+        <w:ind w:left="3607" w:hanging="360"/>
+      </w:pPr>
+      <w:rPr>
+        <w:rFonts w:ascii="Symbol" w:hAnsi="Symbol" w:hint="default"/>
+      </w:rPr>
+    </w:lvl>
+    <w:lvl w:ilvl="4" w:tplc="04090003" w:tentative="1">
+      <w:start w:val="1"/>
+      <w:numFmt w:val="bullet"/>
+      <w:lvlText w:val="o"/>
+      <w:lvlJc w:val="left"/>
+      <w:pPr>
+        <w:ind w:left="4327" w:hanging="360"/>
+      </w:pPr>
+      <w:rPr>
+        <w:rFonts w:ascii="Courier New" w:hAnsi="Courier New" w:hint="default"/>
+      </w:rPr>
+    </w:lvl>
+    <w:lvl w:ilvl="5" w:tplc="04090005" w:tentative="1">
+      <w:start w:val="1"/>
+      <w:numFmt w:val="bullet"/>
+      <w:lvlText w:val=""/>
+      <w:lvlJc w:val="left"/>
+      <w:pPr>
+        <w:ind w:left="5047" w:hanging="360"/>
+      </w:pPr>
+      <w:rPr>
+        <w:rFonts w:ascii="Wingdings" w:hAnsi="Wingdings" w:hint="default"/>
+      </w:rPr>
+    </w:lvl>
+    <w:lvl w:ilvl="6" w:tplc="04090001" w:tentative="1">
+      <w:start w:val="1"/>
+      <w:numFmt w:val="bullet"/>
+      <w:lvlText w:val=""/>
+      <w:lvlJc w:val="left"/>
+      <w:pPr>
+        <w:ind w:left="5767" w:hanging="360"/>
+      </w:pPr>
+      <w:rPr>
+        <w:rFonts w:ascii="Symbol" w:hAnsi="Symbol" w:hint="default"/>
+      </w:rPr>
+    </w:lvl>
+    <w:lvl w:ilvl="7" w:tplc="04090003" w:tentative="1">
+      <w:start w:val="1"/>
+      <w:numFmt w:val="bullet"/>
+      <w:lvlText w:val="o"/>
+      <w:lvlJc w:val="left"/>
+      <w:pPr>
+        <w:ind w:left="6487" w:hanging="360"/>
+      </w:pPr>
+      <w:rPr>
+        <w:rFonts w:ascii="Courier New" w:hAnsi="Courier New" w:hint="default"/>
+      </w:rPr>
+    </w:lvl>
+    <w:lvl w:ilvl="8" w:tplc="04090005" w:tentative="1">
+      <w:start w:val="1"/>
+      <w:numFmt w:val="bullet"/>
+      <w:lvlText w:val=""/>
+      <w:lvlJc w:val="left"/>
+      <w:pPr>
+        <w:ind w:left="7207" w:hanging="360"/>
+      </w:pPr>
+      <w:rPr>
+        <w:rFonts w:ascii="Wingdings" w:hAnsi="Wingdings" w:hint="default"/>
+      </w:rPr>
+    </w:lvl>
+  </w:abstractNum>
+  <w:abstractNum w:abstractNumId="4">
+    <w:nsid w:val="382111E2"/>
+    <w:multiLevelType w:val="hybridMultilevel"/>
+    <w:tmpl w:val="824C3174"/>
+    <w:lvl w:ilvl="0" w:tplc="04090001">
+      <w:start w:val="1"/>
+      <w:numFmt w:val="bullet"/>
+      <w:lvlText w:val=""/>
+      <w:lvlJc w:val="left"/>
+      <w:pPr>
+        <w:ind w:left="1080" w:hanging="360"/>
+      </w:pPr>
+      <w:rPr>
+        <w:rFonts w:ascii="Symbol" w:hAnsi="Symbol" w:hint="default"/>
+      </w:rPr>
+    </w:lvl>
+    <w:lvl w:ilvl="1" w:tplc="04090003" w:tentative="1">
+      <w:start w:val="1"/>
+      <w:numFmt w:val="bullet"/>
+      <w:lvlText w:val="o"/>
+      <w:lvlJc w:val="left"/>
+      <w:pPr>
+        <w:ind w:left="1800" w:hanging="360"/>
+      </w:pPr>
+      <w:rPr>
+        <w:rFonts w:ascii="Courier New" w:hAnsi="Courier New" w:hint="default"/>
+      </w:rPr>
+    </w:lvl>
+    <w:lvl w:ilvl="2" w:tplc="04090005" w:tentative="1">
+      <w:start w:val="1"/>
+      <w:numFmt w:val="bullet"/>
+      <w:lvlText w:val=""/>
+      <w:lvlJc w:val="left"/>
+      <w:pPr>
+        <w:ind w:left="2520" w:hanging="360"/>
+      </w:pPr>
+      <w:rPr>
+        <w:rFonts w:ascii="Wingdings" w:hAnsi="Wingdings" w:hint="default"/>
+      </w:rPr>
+    </w:lvl>
+    <w:lvl w:ilvl="3" w:tplc="04090001" w:tentative="1">
+      <w:start w:val="1"/>
+      <w:numFmt w:val="bullet"/>
+      <w:lvlText w:val=""/>
+      <w:lvlJc w:val="left"/>
+      <w:pPr>
+        <w:ind w:left="3240" w:hanging="360"/>
+      </w:pPr>
+      <w:rPr>
+        <w:rFonts w:ascii="Symbol" w:hAnsi="Symbol" w:hint="default"/>
+      </w:rPr>
+    </w:lvl>
+    <w:lvl w:ilvl="4" w:tplc="04090003" w:tentative="1">
+      <w:start w:val="1"/>
+      <w:numFmt w:val="bullet"/>
+      <w:lvlText w:val="o"/>
+      <w:lvlJc w:val="left"/>
+      <w:pPr>
+        <w:ind w:left="3960" w:hanging="360"/>
+      </w:pPr>
+      <w:rPr>
+        <w:rFonts w:ascii="Courier New" w:hAnsi="Courier New" w:hint="default"/>
+      </w:rPr>
+    </w:lvl>
+    <w:lvl w:ilvl="5" w:tplc="04090005" w:tentative="1">
+      <w:start w:val="1"/>
+      <w:numFmt w:val="bullet"/>
+      <w:lvlText w:val=""/>
+      <w:lvlJc w:val="left"/>
+      <w:pPr>
+        <w:ind w:left="4680" w:hanging="360"/>
+      </w:pPr>
+      <w:rPr>
+        <w:rFonts w:ascii="Wingdings" w:hAnsi="Wingdings" w:hint="default"/>
+      </w:rPr>
+    </w:lvl>
+    <w:lvl w:ilvl="6" w:tplc="04090001" w:tentative="1">
+      <w:start w:val="1"/>
+      <w:numFmt w:val="bullet"/>
+      <w:lvlText w:val=""/>
+      <w:lvlJc w:val="left"/>
+      <w:pPr>
+        <w:ind w:left="5400" w:hanging="360"/>
+      </w:pPr>
+      <w:rPr>
+        <w:rFonts w:ascii="Symbol" w:hAnsi="Symbol" w:hint="default"/>
+      </w:rPr>
+    </w:lvl>
+    <w:lvl w:ilvl="7" w:tplc="04090003" w:tentative="1">
+      <w:start w:val="1"/>
+      <w:numFmt w:val="bullet"/>
+      <w:lvlText w:val="o"/>
+      <w:lvlJc w:val="left"/>
+      <w:pPr>
+        <w:ind w:left="6120" w:hanging="360"/>
+      </w:pPr>
+      <w:rPr>
+        <w:rFonts w:ascii="Courier New" w:hAnsi="Courier New" w:hint="default"/>
+      </w:rPr>
+    </w:lvl>
+    <w:lvl w:ilvl="8" w:tplc="04090005" w:tentative="1">
+      <w:start w:val="1"/>
+      <w:numFmt w:val="bullet"/>
+      <w:lvlText w:val=""/>
+      <w:lvlJc w:val="left"/>
+      <w:pPr>
+        <w:ind w:left="6840" w:hanging="360"/>
+      </w:pPr>
+      <w:rPr>
+        <w:rFonts w:ascii="Wingdings" w:hAnsi="Wingdings" w:hint="default"/>
+      </w:rPr>
+    </w:lvl>
+  </w:abstractNum>
+  <w:abstractNum w:abstractNumId="5">
+    <w:nsid w:val="4CCE4968"/>
+    <w:multiLevelType w:val="hybridMultilevel"/>
+    <w:tmpl w:val="AC76A452"/>
+    <w:lvl w:ilvl="0" w:tplc="04090001">
+      <w:start w:val="1"/>
+      <w:numFmt w:val="bullet"/>
+      <w:lvlText w:val=""/>
+      <w:lvlJc w:val="left"/>
+      <w:pPr>
+        <w:ind w:left="1447" w:hanging="360"/>
+      </w:pPr>
+      <w:rPr>
+        <w:rFonts w:ascii="Symbol" w:hAnsi="Symbol" w:hint="default"/>
+      </w:rPr>
+    </w:lvl>
+    <w:lvl w:ilvl="1" w:tplc="04090003" w:tentative="1">
+      <w:start w:val="1"/>
+      <w:numFmt w:val="bullet"/>
+      <w:lvlText w:val="o"/>
+      <w:lvlJc w:val="left"/>
+      <w:pPr>
+        <w:ind w:left="2167" w:hanging="360"/>
+      </w:pPr>
+      <w:rPr>
+        <w:rFonts w:ascii="Courier New" w:hAnsi="Courier New" w:hint="default"/>
+      </w:rPr>
+    </w:lvl>
+    <w:lvl w:ilvl="2" w:tplc="04090005" w:tentative="1">
+      <w:start w:val="1"/>
+      <w:numFmt w:val="bullet"/>
+      <w:lvlText w:val=""/>
+      <w:lvlJc w:val="left"/>
+      <w:pPr>
+        <w:ind w:left="2887" w:hanging="360"/>
+      </w:pPr>
+      <w:rPr>
+        <w:rFonts w:ascii="Wingdings" w:hAnsi="Wingdings" w:hint="default"/>
+      </w:rPr>
+    </w:lvl>
+    <w:lvl w:ilvl="3" w:tplc="04090001" w:tentative="1">
+      <w:start w:val="1"/>
+      <w:numFmt w:val="bullet"/>
+      <w:lvlText w:val=""/>
+      <w:lvlJc w:val="left"/>
+      <w:pPr>
+        <w:ind w:left="3607" w:hanging="360"/>
+      </w:pPr>
+      <w:rPr>
+        <w:rFonts w:ascii="Symbol" w:hAnsi="Symbol" w:hint="default"/>
+      </w:rPr>
+    </w:lvl>
+    <w:lvl w:ilvl="4" w:tplc="04090003" w:tentative="1">
+      <w:start w:val="1"/>
+      <w:numFmt w:val="bullet"/>
+      <w:lvlText w:val="o"/>
+      <w:lvlJc w:val="left"/>
+      <w:pPr>
+        <w:ind w:left="4327" w:hanging="360"/>
+      </w:pPr>
+      <w:rPr>
+        <w:rFonts w:ascii="Courier New" w:hAnsi="Courier New" w:hint="default"/>
+      </w:rPr>
+    </w:lvl>
+    <w:lvl w:ilvl="5" w:tplc="04090005" w:tentative="1">
+      <w:start w:val="1"/>
+      <w:numFmt w:val="bullet"/>
+      <w:lvlText w:val=""/>
+      <w:lvlJc w:val="left"/>
+      <w:pPr>
+        <w:ind w:left="5047" w:hanging="360"/>
+      </w:pPr>
+      <w:rPr>
+        <w:rFonts w:ascii="Wingdings" w:hAnsi="Wingdings" w:hint="default"/>
+      </w:rPr>
+    </w:lvl>
+    <w:lvl w:ilvl="6" w:tplc="04090001" w:tentative="1">
+      <w:start w:val="1"/>
+      <w:numFmt w:val="bullet"/>
+      <w:lvlText w:val=""/>
+      <w:lvlJc w:val="left"/>
+      <w:pPr>
+        <w:ind w:left="5767" w:hanging="360"/>
+      </w:pPr>
+      <w:rPr>
+        <w:rFonts w:ascii="Symbol" w:hAnsi="Symbol" w:hint="default"/>
+      </w:rPr>
+    </w:lvl>
+    <w:lvl w:ilvl="7" w:tplc="04090003" w:tentative="1">
+      <w:start w:val="1"/>
+      <w:numFmt w:val="bullet"/>
+      <w:lvlText w:val="o"/>
+      <w:lvlJc w:val="left"/>
+      <w:pPr>
+        <w:ind w:left="6487" w:hanging="360"/>
+      </w:pPr>
+      <w:rPr>
+        <w:rFonts w:ascii="Courier New" w:hAnsi="Courier New" w:hint="default"/>
+      </w:rPr>
+    </w:lvl>
+    <w:lvl w:ilvl="8" w:tplc="04090005" w:tentative="1">
+      <w:start w:val="1"/>
+      <w:numFmt w:val="bullet"/>
+      <w:lvlText w:val=""/>
+      <w:lvlJc w:val="left"/>
+      <w:pPr>
+        <w:ind w:left="7207" w:hanging="360"/>
+      </w:pPr>
+      <w:rPr>
+        <w:rFonts w:ascii="Wingdings" w:hAnsi="Wingdings" w:hint="default"/>
+      </w:rPr>
+    </w:lvl>
+  </w:abstractNum>
+  <w:abstractNum w:abstractNumId="6">
+    <w:nsid w:val="70D01FCC"/>
+    <w:multiLevelType w:val="hybridMultilevel"/>
+    <w:tmpl w:val="F500823A"/>
+    <w:lvl w:ilvl="0" w:tplc="04090001">
+      <w:start w:val="1"/>
+      <w:numFmt w:val="bullet"/>
+      <w:lvlText w:val=""/>
+      <w:lvlJc w:val="left"/>
+      <w:pPr>
+        <w:ind w:left="1447" w:hanging="360"/>
+      </w:pPr>
+      <w:rPr>
+        <w:rFonts w:ascii="Symbol" w:hAnsi="Symbol" w:hint="default"/>
+      </w:rPr>
+    </w:lvl>
+    <w:lvl w:ilvl="1" w:tplc="04090003" w:tentative="1">
+      <w:start w:val="1"/>
+      <w:numFmt w:val="bullet"/>
+      <w:lvlText w:val="o"/>
+      <w:lvlJc w:val="left"/>
+      <w:pPr>
+        <w:ind w:left="2167" w:hanging="360"/>
+      </w:pPr>
+      <w:rPr>
+        <w:rFonts w:ascii="Courier New" w:hAnsi="Courier New" w:hint="default"/>
+      </w:rPr>
+    </w:lvl>
+    <w:lvl w:ilvl="2" w:tplc="04090005" w:tentative="1">
+      <w:start w:val="1"/>
+      <w:numFmt w:val="bullet"/>
+      <w:lvlText w:val=""/>
+      <w:lvlJc w:val="left"/>
+      <w:pPr>
+        <w:ind w:left="2887" w:hanging="360"/>
+      </w:pPr>
+      <w:rPr>
+        <w:rFonts w:ascii="Wingdings" w:hAnsi="Wingdings" w:hint="default"/>
+      </w:rPr>
+    </w:lvl>
+    <w:lvl w:ilvl="3" w:tplc="04090001" w:tentative="1">
+      <w:start w:val="1"/>
+      <w:numFmt w:val="bullet"/>
+      <w:lvlText w:val=""/>
+      <w:lvlJc w:val="left"/>
+      <w:pPr>
+        <w:ind w:left="3607" w:hanging="360"/>
+      </w:pPr>
+      <w:rPr>
+        <w:rFonts w:ascii="Symbol" w:hAnsi="Symbol" w:hint="default"/>
+      </w:rPr>
+    </w:lvl>
+    <w:lvl w:ilvl="4" w:tplc="04090003" w:tentative="1">
+      <w:start w:val="1"/>
+      <w:numFmt w:val="bullet"/>
+      <w:lvlText w:val="o"/>
+      <w:lvlJc w:val="left"/>
+      <w:pPr>
+        <w:ind w:left="4327" w:hanging="360"/>
+      </w:pPr>
+      <w:rPr>
+        <w:rFonts w:ascii="Courier New" w:hAnsi="Courier New" w:hint="default"/>
+      </w:rPr>
+    </w:lvl>
+    <w:lvl w:ilvl="5" w:tplc="04090005" w:tentative="1">
+      <w:start w:val="1"/>
+      <w:numFmt w:val="bullet"/>
+      <w:lvlText w:val=""/>
+      <w:lvlJc w:val="left"/>
+      <w:pPr>
+        <w:ind w:left="5047" w:hanging="360"/>
+      </w:pPr>
+      <w:rPr>
+        <w:rFonts w:ascii="Wingdings" w:hAnsi="Wingdings" w:hint="default"/>
+      </w:rPr>
+    </w:lvl>
+    <w:lvl w:ilvl="6" w:tplc="04090001" w:tentative="1">
+      <w:start w:val="1"/>
+      <w:numFmt w:val="bullet"/>
+      <w:lvlText w:val=""/>
+      <w:lvlJc w:val="left"/>
+      <w:pPr>
+        <w:ind w:left="5767" w:hanging="360"/>
+      </w:pPr>
+      <w:rPr>
+        <w:rFonts w:ascii="Symbol" w:hAnsi="Symbol" w:hint="default"/>
+      </w:rPr>
+    </w:lvl>
+    <w:lvl w:ilvl="7" w:tplc="04090003" w:tentative="1">
+      <w:start w:val="1"/>
+      <w:numFmt w:val="bullet"/>
+      <w:lvlText w:val="o"/>
+      <w:lvlJc w:val="left"/>
+      <w:pPr>
+        <w:ind w:left="6487" w:hanging="360"/>
+      </w:pPr>
+      <w:rPr>
+        <w:rFonts w:ascii="Courier New" w:hAnsi="Courier New" w:hint="default"/>
+      </w:rPr>
+    </w:lvl>
+    <w:lvl w:ilvl="8" w:tplc="04090005" w:tentative="1">
+      <w:start w:val="1"/>
+      <w:numFmt w:val="bullet"/>
+      <w:lvlText w:val=""/>
+      <w:lvlJc w:val="left"/>
+      <w:pPr>
+        <w:ind w:left="7207" w:hanging="360"/>
+      </w:pPr>
+      <w:rPr>
+        <w:rFonts w:ascii="Wingdings" w:hAnsi="Wingdings" w:hint="default"/>
+      </w:rPr>
+    </w:lvl>
+  </w:abstractNum>
+  <w:num w:numId="1">
+    <w:abstractNumId w:val="4"/>
+  </w:num>
+  <w:num w:numId="2">
+    <w:abstractNumId w:val="6"/>
+  </w:num>
+  <w:num w:numId="3">
+    <w:abstractNumId w:val="2"/>
+  </w:num>
+  <w:num w:numId="4">
+    <w:abstractNumId w:val="3"/>
+  </w:num>
+  <w:num w:numId="5">
+    <w:abstractNumId w:val="1"/>
+  </w:num>
+  <w:num w:numId="6">
+    <w:abstractNumId w:val="5"/>
+  </w:num>
+  <w:num w:numId="7">
+    <w:abstractNumId w:val="0"/>
+  </w:num>
+</w:numbering>
 </file>
 
 <file path=word/styles.xml><?xml version="1.0" encoding="utf-8"?>
@@ -401,6 +1649,17 @@
     <w:uiPriority w:val="99"/>
     <w:rsid w:val="00B42070"/>
   </w:style>
+  <w:style w:type="paragraph" w:styleId="ListParagraph">
+    <w:name w:val="List Paragraph"/>
+    <w:basedOn w:val="Normal"/>
+    <w:uiPriority w:val="34"/>
+    <w:qFormat/>
+    <w:rsid w:val="00095B18"/>
+    <w:pPr>
+      <w:ind w:left="720"/>
+      <w:contextualSpacing/>
+    </w:pPr>
+  </w:style>
 </w:styles>
 </file>
 
@@ -628,6 +1887,17 @@
     <w:link w:val="Footer"/>
     <w:uiPriority w:val="99"/>
     <w:rsid w:val="00B42070"/>
+  </w:style>
+  <w:style w:type="paragraph" w:styleId="ListParagraph">
+    <w:name w:val="List Paragraph"/>
+    <w:basedOn w:val="Normal"/>
+    <w:uiPriority w:val="34"/>
+    <w:qFormat/>
+    <w:rsid w:val="00095B18"/>
+    <w:pPr>
+      <w:ind w:left="720"/>
+      <w:contextualSpacing/>
+    </w:pPr>
   </w:style>
 </w:styles>
 </file>

</xml_diff>

<commit_message>
Forgot to add the document.
Forgot to save the document before committing the last time. This
commit has my problem solving document.
</commit_message>
<xml_diff>
--- a/Problem Solving/Holcom_Kimerlee_ProblemSolving.docx
+++ b/Problem Solving/Holcom_Kimerlee_ProblemSolving.docx
@@ -4,6 +4,7 @@
   <w:body>
     <w:p>
       <w:pPr>
+        <w:widowControl w:val="0"/>
         <w:spacing w:line="480" w:lineRule="auto"/>
         <w:rPr>
           <w:u w:val="single"/>
@@ -21,6 +22,7 @@
     </w:p>
     <w:p>
       <w:pPr>
+        <w:widowControl w:val="0"/>
         <w:spacing w:line="480" w:lineRule="auto"/>
         <w:rPr>
           <w:b/>
@@ -37,6 +39,7 @@
     </w:p>
     <w:p>
       <w:pPr>
+        <w:widowControl w:val="0"/>
         <w:spacing w:line="480" w:lineRule="auto"/>
         <w:ind w:firstLine="720"/>
       </w:pPr>
@@ -64,6 +67,7 @@
     </w:p>
     <w:p>
       <w:pPr>
+        <w:widowControl w:val="0"/>
         <w:spacing w:line="480" w:lineRule="auto"/>
         <w:ind w:firstLine="720"/>
       </w:pPr>
@@ -91,6 +95,7 @@
     </w:p>
     <w:p>
       <w:pPr>
+        <w:widowControl w:val="0"/>
         <w:spacing w:line="480" w:lineRule="auto"/>
         <w:rPr>
           <w:b/>
@@ -107,6 +112,7 @@
     </w:p>
     <w:p>
       <w:pPr>
+        <w:widowControl w:val="0"/>
         <w:spacing w:line="480" w:lineRule="auto"/>
         <w:ind w:firstLine="360"/>
       </w:pPr>
@@ -117,6 +123,7 @@
     <w:p>
       <w:pPr>
         <w:pStyle w:val="ListParagraph"/>
+        <w:widowControl w:val="0"/>
         <w:numPr>
           <w:ilvl w:val="0"/>
           <w:numId w:val="1"/>
@@ -135,12 +142,11 @@
       <w:r>
         <w:t xml:space="preserve"> eat the parrot.</w:t>
       </w:r>
-      <w:bookmarkStart w:id="0" w:name="_GoBack"/>
-      <w:bookmarkEnd w:id="0"/>
     </w:p>
     <w:p>
       <w:pPr>
         <w:pStyle w:val="ListParagraph"/>
+        <w:widowControl w:val="0"/>
         <w:numPr>
           <w:ilvl w:val="0"/>
           <w:numId w:val="1"/>
@@ -154,6 +160,7 @@
     <w:p>
       <w:pPr>
         <w:pStyle w:val="ListParagraph"/>
+        <w:widowControl w:val="0"/>
         <w:numPr>
           <w:ilvl w:val="0"/>
           <w:numId w:val="1"/>
@@ -166,6 +173,7 @@
     </w:p>
     <w:p>
       <w:pPr>
+        <w:widowControl w:val="0"/>
         <w:spacing w:line="480" w:lineRule="auto"/>
         <w:ind w:firstLine="360"/>
       </w:pPr>
@@ -176,6 +184,7 @@
     <w:p>
       <w:pPr>
         <w:pStyle w:val="ListParagraph"/>
+        <w:widowControl w:val="0"/>
         <w:numPr>
           <w:ilvl w:val="0"/>
           <w:numId w:val="3"/>
@@ -189,6 +198,7 @@
     <w:p>
       <w:pPr>
         <w:pStyle w:val="ListParagraph"/>
+        <w:widowControl w:val="0"/>
         <w:numPr>
           <w:ilvl w:val="0"/>
           <w:numId w:val="3"/>
@@ -202,6 +212,7 @@
     <w:p>
       <w:pPr>
         <w:pStyle w:val="ListParagraph"/>
+        <w:widowControl w:val="0"/>
         <w:numPr>
           <w:ilvl w:val="0"/>
           <w:numId w:val="3"/>
@@ -222,6 +233,7 @@
     </w:p>
     <w:p>
       <w:pPr>
+        <w:widowControl w:val="0"/>
         <w:spacing w:line="480" w:lineRule="auto"/>
         <w:rPr>
           <w:b/>
@@ -231,6 +243,7 @@
     </w:p>
     <w:p>
       <w:pPr>
+        <w:widowControl w:val="0"/>
         <w:spacing w:line="480" w:lineRule="auto"/>
       </w:pPr>
       <w:r>
@@ -243,6 +256,7 @@
     </w:p>
     <w:p>
       <w:pPr>
+        <w:widowControl w:val="0"/>
         <w:spacing w:line="480" w:lineRule="auto"/>
         <w:rPr>
           <w:u w:val="single"/>
@@ -258,6 +272,7 @@
     <w:p>
       <w:pPr>
         <w:pStyle w:val="ListParagraph"/>
+        <w:widowControl w:val="0"/>
         <w:numPr>
           <w:ilvl w:val="0"/>
           <w:numId w:val="4"/>
@@ -271,6 +286,7 @@
     <w:p>
       <w:pPr>
         <w:pStyle w:val="ListParagraph"/>
+        <w:widowControl w:val="0"/>
         <w:numPr>
           <w:ilvl w:val="0"/>
           <w:numId w:val="4"/>
@@ -283,6 +299,7 @@
     </w:p>
     <w:p>
       <w:pPr>
+        <w:widowControl w:val="0"/>
         <w:spacing w:line="480" w:lineRule="auto"/>
         <w:rPr>
           <w:u w:val="single"/>
@@ -298,6 +315,7 @@
     <w:p>
       <w:pPr>
         <w:pStyle w:val="ListParagraph"/>
+        <w:widowControl w:val="0"/>
         <w:numPr>
           <w:ilvl w:val="0"/>
           <w:numId w:val="5"/>
@@ -311,6 +329,7 @@
     <w:p>
       <w:pPr>
         <w:pStyle w:val="ListParagraph"/>
+        <w:widowControl w:val="0"/>
         <w:numPr>
           <w:ilvl w:val="0"/>
           <w:numId w:val="5"/>
@@ -323,6 +342,7 @@
     </w:p>
     <w:p>
       <w:pPr>
+        <w:widowControl w:val="0"/>
         <w:spacing w:line="480" w:lineRule="auto"/>
         <w:rPr>
           <w:u w:val="single"/>
@@ -338,6 +358,7 @@
     <w:p>
       <w:pPr>
         <w:pStyle w:val="ListParagraph"/>
+        <w:widowControl w:val="0"/>
         <w:numPr>
           <w:ilvl w:val="0"/>
           <w:numId w:val="6"/>
@@ -351,6 +372,7 @@
     <w:p>
       <w:pPr>
         <w:pStyle w:val="ListParagraph"/>
+        <w:widowControl w:val="0"/>
         <w:numPr>
           <w:ilvl w:val="0"/>
           <w:numId w:val="6"/>
@@ -363,6 +385,7 @@
     </w:p>
     <w:p>
       <w:pPr>
+        <w:widowControl w:val="0"/>
         <w:spacing w:line="480" w:lineRule="auto"/>
         <w:rPr>
           <w:u w:val="single"/>
@@ -379,6 +402,7 @@
     <w:p>
       <w:pPr>
         <w:pStyle w:val="ListParagraph"/>
+        <w:widowControl w:val="0"/>
         <w:numPr>
           <w:ilvl w:val="0"/>
           <w:numId w:val="7"/>
@@ -398,6 +422,24 @@
     <w:p>
       <w:pPr>
         <w:pStyle w:val="ListParagraph"/>
+        <w:widowControl w:val="0"/>
+        <w:numPr>
+          <w:ilvl w:val="1"/>
+          <w:numId w:val="7"/>
+        </w:numPr>
+        <w:spacing w:line="480" w:lineRule="auto"/>
+        <w:rPr>
+          <w:u w:val="single"/>
+        </w:rPr>
+      </w:pPr>
+      <w:r>
+        <w:t>If he takes the cat over first, the bird then could eat the seed. This is not a possible situation.</w:t>
+      </w:r>
+    </w:p>
+    <w:p>
+      <w:pPr>
+        <w:pStyle w:val="ListParagraph"/>
+        <w:widowControl w:val="0"/>
         <w:numPr>
           <w:ilvl w:val="0"/>
           <w:numId w:val="7"/>
@@ -417,6 +459,24 @@
     <w:p>
       <w:pPr>
         <w:pStyle w:val="ListParagraph"/>
+        <w:widowControl w:val="0"/>
+        <w:numPr>
+          <w:ilvl w:val="1"/>
+          <w:numId w:val="7"/>
+        </w:numPr>
+        <w:spacing w:line="480" w:lineRule="auto"/>
+        <w:rPr>
+          <w:u w:val="single"/>
+        </w:rPr>
+      </w:pPr>
+      <w:r>
+        <w:t xml:space="preserve">If the bird is taken over first, then they cat would not eat the bird, and the cat would not eat the seed. </w:t>
+      </w:r>
+    </w:p>
+    <w:p>
+      <w:pPr>
+        <w:pStyle w:val="ListParagraph"/>
+        <w:widowControl w:val="0"/>
         <w:numPr>
           <w:ilvl w:val="0"/>
           <w:numId w:val="7"/>
@@ -436,6 +496,24 @@
     <w:p>
       <w:pPr>
         <w:pStyle w:val="ListParagraph"/>
+        <w:widowControl w:val="0"/>
+        <w:numPr>
+          <w:ilvl w:val="1"/>
+          <w:numId w:val="7"/>
+        </w:numPr>
+        <w:spacing w:line="480" w:lineRule="auto"/>
+        <w:rPr>
+          <w:u w:val="single"/>
+        </w:rPr>
+      </w:pPr>
+      <w:r>
+        <w:t>If you take the seed over first, the cat could eat the bird. This would not be a possible solution.</w:t>
+      </w:r>
+    </w:p>
+    <w:p>
+      <w:pPr>
+        <w:pStyle w:val="ListParagraph"/>
+        <w:widowControl w:val="0"/>
         <w:numPr>
           <w:ilvl w:val="0"/>
           <w:numId w:val="7"/>
@@ -455,6 +533,24 @@
     <w:p>
       <w:pPr>
         <w:pStyle w:val="ListParagraph"/>
+        <w:widowControl w:val="0"/>
+        <w:numPr>
+          <w:ilvl w:val="1"/>
+          <w:numId w:val="7"/>
+        </w:numPr>
+        <w:spacing w:line="480" w:lineRule="auto"/>
+        <w:rPr>
+          <w:u w:val="single"/>
+        </w:rPr>
+      </w:pPr>
+      <w:r>
+        <w:t>The bird could fly over. This is a very possible solution. This is possible because there is no way that the man carried the bird if he is carrying the seed. Therefore the bird would follow the man across the river.</w:t>
+      </w:r>
+    </w:p>
+    <w:p>
+      <w:pPr>
+        <w:pStyle w:val="ListParagraph"/>
+        <w:widowControl w:val="0"/>
         <w:numPr>
           <w:ilvl w:val="0"/>
           <w:numId w:val="7"/>
@@ -474,12 +570,652 @@
     <w:p>
       <w:pPr>
         <w:pStyle w:val="ListParagraph"/>
-        <w:spacing w:line="480" w:lineRule="auto"/>
-        <w:ind w:left="1447"/>
+        <w:widowControl w:val="0"/>
+        <w:numPr>
+          <w:ilvl w:val="1"/>
+          <w:numId w:val="7"/>
+        </w:numPr>
+        <w:spacing w:line="480" w:lineRule="auto"/>
+        <w:rPr>
+          <w:b/>
+        </w:rPr>
+      </w:pPr>
+      <w:r>
+        <w:t xml:space="preserve">The problem only states that there is room for the man and one item </w:t>
+      </w:r>
+      <w:r>
+        <w:rPr>
+          <w:b/>
+          <w:i/>
+        </w:rPr>
+        <w:t>in</w:t>
+      </w:r>
+      <w:r>
+        <w:t xml:space="preserve"> the boat. Why could the man not carry the bird on his shoulder? Therefore, the man could take the bird on his shoulder, and then put either the cat or the seed in the boat. The bird could stay on his shoulder on the trip back to get the last thing needed and then everything would be on the other side of the river.</w:t>
+      </w:r>
+    </w:p>
+    <w:p>
+      <w:pPr>
+        <w:widowControl w:val="0"/>
+        <w:spacing w:line="480" w:lineRule="auto"/>
+        <w:rPr>
+          <w:b/>
+          <w:u w:val="single"/>
+        </w:rPr>
+      </w:pPr>
+      <w:r>
+        <w:rPr>
+          <w:b/>
+          <w:u w:val="single"/>
+        </w:rPr>
+        <w:t>Choose a Solution and Develop a Plan to Implement It</w:t>
+      </w:r>
+    </w:p>
+    <w:p>
+      <w:pPr>
+        <w:widowControl w:val="0"/>
+        <w:spacing w:line="480" w:lineRule="auto"/>
+        <w:rPr>
+          <w:u w:val="single"/>
+        </w:rPr>
+      </w:pPr>
+      <w:r>
+        <w:rPr>
+          <w:u w:val="single"/>
+        </w:rPr>
+        <w:t>Problem #2 Socks in the Dark</w:t>
+      </w:r>
+    </w:p>
+    <w:p>
+      <w:pPr>
+        <w:widowControl w:val="0"/>
+        <w:spacing w:line="480" w:lineRule="auto"/>
+        <w:rPr>
+          <w:b/>
+          <w:u w:val="single"/>
+        </w:rPr>
+      </w:pPr>
+      <w:r>
+        <w:rPr>
+          <w:b/>
+          <w:u w:val="single"/>
+        </w:rPr>
+        <w:t>Define the Problem</w:t>
+      </w:r>
+    </w:p>
+    <w:p>
+      <w:pPr>
+        <w:widowControl w:val="0"/>
+        <w:spacing w:line="480" w:lineRule="auto"/>
+      </w:pPr>
+      <w:r>
+        <w:tab/>
+        <w:t xml:space="preserve">The problem is that someone has unmatched socks in a drawer and no light available. </w:t>
+      </w:r>
+      <w:r>
+        <w:rPr>
+          <w:b/>
+        </w:rPr>
+        <w:t xml:space="preserve"> </w:t>
+      </w:r>
+      <w:r>
+        <w:t>They have 10 black socks, 6 brown socks, and 4 white socks. The questions posed are:</w:t>
+      </w:r>
+    </w:p>
+    <w:p>
+      <w:pPr>
+        <w:pStyle w:val="ListParagraph"/>
+        <w:widowControl w:val="0"/>
+        <w:numPr>
+          <w:ilvl w:val="0"/>
+          <w:numId w:val="10"/>
+        </w:numPr>
+        <w:spacing w:line="480" w:lineRule="auto"/>
+      </w:pPr>
+      <w:r>
+        <w:t xml:space="preserve">What is the minimum number of “pairs” needed to be selected to get </w:t>
+      </w:r>
+      <w:r>
+        <w:rPr>
+          <w:b/>
+        </w:rPr>
+        <w:t>one</w:t>
+      </w:r>
+      <w:r>
+        <w:t xml:space="preserve"> matching pair?</w:t>
+      </w:r>
+    </w:p>
+    <w:p>
+      <w:pPr>
+        <w:pStyle w:val="ListParagraph"/>
+        <w:widowControl w:val="0"/>
+        <w:numPr>
+          <w:ilvl w:val="0"/>
+          <w:numId w:val="10"/>
+        </w:numPr>
+        <w:spacing w:line="480" w:lineRule="auto"/>
+      </w:pPr>
+      <w:r>
+        <w:t xml:space="preserve">What is the minimum number of “pairs” </w:t>
+      </w:r>
+      <w:proofErr w:type="gramStart"/>
+      <w:r>
+        <w:t>needed to be selected</w:t>
+      </w:r>
+      <w:proofErr w:type="gramEnd"/>
+      <w:r>
+        <w:t xml:space="preserve"> to get one matching pair of each color?</w:t>
+      </w:r>
+    </w:p>
+    <w:p>
+      <w:pPr>
+        <w:widowControl w:val="0"/>
+        <w:spacing w:line="480" w:lineRule="auto"/>
+        <w:ind w:firstLine="360"/>
+      </w:pPr>
+      <w:r>
+        <w:t xml:space="preserve">When I </w:t>
+      </w:r>
+      <w:r>
+        <w:t>first read this problem, I had flashbacks of probability problems in math class.</w:t>
+      </w:r>
+      <w:r>
+        <w:t xml:space="preserve"> However after reading it a few times, there is nothing in the problem stating two major questions. First, do you have to put both socks back? Secondly, what is stopping you from putting socks in a specific area after you put them back after checking them?</w:t>
+      </w:r>
+    </w:p>
+    <w:p>
+      <w:pPr>
+        <w:widowControl w:val="0"/>
+        <w:spacing w:line="480" w:lineRule="auto"/>
+      </w:pPr>
+      <w:r>
+        <w:rPr>
+          <w:b/>
+          <w:u w:val="single"/>
+        </w:rPr>
+        <w:t>Break the Problem Apart</w:t>
+      </w:r>
+    </w:p>
+    <w:p>
+      <w:pPr>
+        <w:widowControl w:val="0"/>
+        <w:spacing w:line="480" w:lineRule="auto"/>
+      </w:pPr>
+      <w:r>
+        <w:tab/>
+        <w:t>As I look at the problem, there is one main constraint. That is that you have to choose being in the complete dark and not check until after a pair has been selected. The sub-goals are to use the minimum number of attempts to be guaranteed a matching pair</w:t>
+      </w:r>
+      <w:r>
+        <w:t>, as well as to find the minimum number of attempts to get one of each color.</w:t>
+      </w:r>
+    </w:p>
+    <w:p>
+      <w:pPr>
+        <w:widowControl w:val="0"/>
+        <w:spacing w:line="480" w:lineRule="auto"/>
+      </w:pPr>
+      <w:r>
+        <w:rPr>
+          <w:b/>
+          <w:u w:val="single"/>
+        </w:rPr>
+        <w:t>Identify Potential Solutions</w:t>
+      </w:r>
+    </w:p>
+    <w:p>
+      <w:pPr>
+        <w:widowControl w:val="0"/>
+        <w:spacing w:line="480" w:lineRule="auto"/>
+      </w:pPr>
+      <w:r>
+        <w:t xml:space="preserve">The first solution is to keep a sock out each time. </w:t>
+      </w:r>
+    </w:p>
+    <w:p>
+      <w:pPr>
+        <w:widowControl w:val="0"/>
+        <w:spacing w:line="480" w:lineRule="auto"/>
+      </w:pPr>
+      <w:r>
+        <w:t xml:space="preserve">The second solution is to separate the socks as you go. </w:t>
+      </w:r>
+    </w:p>
+    <w:p>
+      <w:pPr>
+        <w:widowControl w:val="0"/>
+        <w:spacing w:line="480" w:lineRule="auto"/>
+        <w:rPr>
+          <w:b/>
+          <w:u w:val="single"/>
+        </w:rPr>
+      </w:pPr>
+      <w:r>
+        <w:rPr>
+          <w:b/>
+          <w:u w:val="single"/>
+        </w:rPr>
+        <w:t>Evaluate Each Potential Solution</w:t>
+      </w:r>
+    </w:p>
+    <w:p>
+      <w:pPr>
+        <w:pStyle w:val="ListParagraph"/>
+        <w:widowControl w:val="0"/>
+        <w:numPr>
+          <w:ilvl w:val="0"/>
+          <w:numId w:val="11"/>
+        </w:numPr>
+        <w:spacing w:line="480" w:lineRule="auto"/>
+      </w:pPr>
+      <w:r>
+        <w:t>Keeping a sock out each time.</w:t>
+      </w:r>
+    </w:p>
+    <w:p>
+      <w:pPr>
+        <w:pStyle w:val="ListParagraph"/>
+        <w:widowControl w:val="0"/>
+        <w:numPr>
+          <w:ilvl w:val="1"/>
+          <w:numId w:val="11"/>
+        </w:numPr>
+        <w:spacing w:line="480" w:lineRule="auto"/>
+      </w:pPr>
+      <w:r>
+        <w:t xml:space="preserve">By keeping a sock out each time, you could get a match easily. For example if you get a black and white sock, keep the black one out because you have a better chance of getting a black one. </w:t>
+      </w:r>
+    </w:p>
+    <w:p>
+      <w:pPr>
+        <w:pStyle w:val="ListParagraph"/>
+        <w:widowControl w:val="0"/>
+        <w:numPr>
+          <w:ilvl w:val="1"/>
+          <w:numId w:val="11"/>
+        </w:numPr>
+        <w:spacing w:line="480" w:lineRule="auto"/>
+      </w:pPr>
+      <w:r>
+        <w:t xml:space="preserve">Then if you get a brown and white the next time, keep the brown sock. </w:t>
+      </w:r>
+    </w:p>
+    <w:p>
+      <w:pPr>
+        <w:pStyle w:val="ListParagraph"/>
+        <w:widowControl w:val="0"/>
+        <w:numPr>
+          <w:ilvl w:val="1"/>
+          <w:numId w:val="11"/>
+        </w:numPr>
+        <w:spacing w:line="480" w:lineRule="auto"/>
+      </w:pPr>
+      <w:r>
+        <w:t>Finally, you have two possibilities and with there only being 4 white socks, there is a high probability of having a match after 3 but a guaranteed after 4 “matches.”</w:t>
+      </w:r>
+    </w:p>
+    <w:p>
+      <w:pPr>
+        <w:pStyle w:val="ListParagraph"/>
+        <w:widowControl w:val="0"/>
+        <w:numPr>
+          <w:ilvl w:val="0"/>
+          <w:numId w:val="11"/>
+        </w:numPr>
+        <w:spacing w:line="480" w:lineRule="auto"/>
+      </w:pPr>
+      <w:r>
+        <w:t>Separating socks in the drawer as you go.</w:t>
+      </w:r>
+    </w:p>
+    <w:p>
+      <w:pPr>
+        <w:pStyle w:val="ListParagraph"/>
+        <w:widowControl w:val="0"/>
+        <w:numPr>
+          <w:ilvl w:val="1"/>
+          <w:numId w:val="11"/>
+        </w:numPr>
+        <w:spacing w:line="480" w:lineRule="auto"/>
+      </w:pPr>
+      <w:r>
+        <w:t>By separating the socks, you would have a guaranteed match after 3 “matches”</w:t>
+      </w:r>
+    </w:p>
+    <w:p>
+      <w:pPr>
+        <w:widowControl w:val="0"/>
+        <w:spacing w:line="480" w:lineRule="auto"/>
+        <w:rPr>
+          <w:b/>
+          <w:u w:val="single"/>
+        </w:rPr>
+      </w:pPr>
+      <w:r>
+        <w:rPr>
+          <w:b/>
+          <w:u w:val="single"/>
+        </w:rPr>
+        <w:t>Choose a Solution and Develop a Plan to Implement It</w:t>
+      </w:r>
+    </w:p>
+    <w:p>
+      <w:pPr>
+        <w:widowControl w:val="0"/>
+        <w:spacing w:line="480" w:lineRule="auto"/>
+      </w:pPr>
+      <w:r>
+        <w:tab/>
+        <w:t xml:space="preserve">The solution I chose was to separate the socks in the </w:t>
+      </w:r>
+      <w:r>
+        <w:t xml:space="preserve">drawer. This is the most efficient way to do this. Since you can check after each “match” you can see what you have. </w:t>
+      </w:r>
+    </w:p>
+    <w:p>
+      <w:pPr>
+        <w:widowControl w:val="0"/>
+        <w:spacing w:line="480" w:lineRule="auto"/>
+      </w:pPr>
+      <w:r>
+        <w:tab/>
+        <w:t>Say for the first “match” you get a black and white sock. You can then have your drawer arranged, in theory, like so:</w:t>
+      </w:r>
+    </w:p>
+    <w:p>
+      <w:pPr>
+        <w:widowControl w:val="0"/>
+        <w:spacing w:line="480" w:lineRule="auto"/>
+        <w:jc w:val="center"/>
+      </w:pPr>
+      <w:r>
+        <w:rPr>
+          <w:noProof/>
+        </w:rPr>
+        <w:drawing>
+          <wp:inline distT="0" distB="0" distL="0" distR="0" wp14:anchorId="2E256FFB" wp14:editId="08F885C9">
+            <wp:extent cx="2699068" cy="2249223"/>
+            <wp:effectExtent l="0" t="0" r="0" b="11430"/>
+            <wp:docPr id="1" name="Picture 1"/>
+            <wp:cNvGraphicFramePr>
+              <a:graphicFrameLocks xmlns:a="http://schemas.openxmlformats.org/drawingml/2006/main" noChangeAspect="1"/>
+            </wp:cNvGraphicFramePr>
+            <a:graphic xmlns:a="http://schemas.openxmlformats.org/drawingml/2006/main">
+              <a:graphicData uri="http://schemas.openxmlformats.org/drawingml/2006/picture">
+                <pic:pic xmlns:pic="http://schemas.openxmlformats.org/drawingml/2006/picture">
+                  <pic:nvPicPr>
+                    <pic:cNvPr id="0" name="sockImg1.jpg"/>
+                    <pic:cNvPicPr/>
+                  </pic:nvPicPr>
+                  <pic:blipFill>
+                    <a:blip r:embed="rId8">
+                      <a:extLst>
+                        <a:ext uri="{28A0092B-C50C-407E-A947-70E740481C1C}">
+                          <a14:useLocalDpi xmlns:a14="http://schemas.microsoft.com/office/drawing/2010/main" val="0"/>
+                        </a:ext>
+                      </a:extLst>
+                    </a:blip>
+                    <a:stretch>
+                      <a:fillRect/>
+                    </a:stretch>
+                  </pic:blipFill>
+                  <pic:spPr>
+                    <a:xfrm>
+                      <a:off x="0" y="0"/>
+                      <a:ext cx="2699306" cy="2249421"/>
+                    </a:xfrm>
+                    <a:prstGeom prst="rect">
+                      <a:avLst/>
+                    </a:prstGeom>
+                  </pic:spPr>
+                </pic:pic>
+              </a:graphicData>
+            </a:graphic>
+          </wp:inline>
+        </w:drawing>
+      </w:r>
+    </w:p>
+    <w:p>
+      <w:pPr>
+        <w:widowControl w:val="0"/>
+        <w:spacing w:line="480" w:lineRule="auto"/>
+      </w:pPr>
+      <w:r>
+        <w:t xml:space="preserve">You then have one black </w:t>
+      </w:r>
+      <w:proofErr w:type="gramStart"/>
+      <w:r>
+        <w:t>sock  and</w:t>
+      </w:r>
+      <w:proofErr w:type="gramEnd"/>
+      <w:r>
+        <w:t xml:space="preserve"> one white sock that you </w:t>
+      </w:r>
+      <w:r>
+        <w:rPr>
+          <w:b/>
+        </w:rPr>
+        <w:t>know</w:t>
+      </w:r>
+      <w:r>
+        <w:t xml:space="preserve"> where they are. Therefore, after your next selection, which could be a brown and black sock, you then have a drawer looking like this:</w:t>
+      </w:r>
+    </w:p>
+    <w:p>
+      <w:pPr>
+        <w:widowControl w:val="0"/>
+        <w:spacing w:line="480" w:lineRule="auto"/>
+        <w:jc w:val="center"/>
+      </w:pPr>
+      <w:r>
+        <w:rPr>
+          <w:noProof/>
+        </w:rPr>
+        <w:drawing>
+          <wp:inline distT="0" distB="0" distL="0" distR="0" wp14:anchorId="04792F42" wp14:editId="045F27B9">
+            <wp:extent cx="3146989" cy="2622491"/>
+            <wp:effectExtent l="0" t="0" r="3175" b="0"/>
+            <wp:docPr id="2" name="Picture 2"/>
+            <wp:cNvGraphicFramePr>
+              <a:graphicFrameLocks xmlns:a="http://schemas.openxmlformats.org/drawingml/2006/main" noChangeAspect="1"/>
+            </wp:cNvGraphicFramePr>
+            <a:graphic xmlns:a="http://schemas.openxmlformats.org/drawingml/2006/main">
+              <a:graphicData uri="http://schemas.openxmlformats.org/drawingml/2006/picture">
+                <pic:pic xmlns:pic="http://schemas.openxmlformats.org/drawingml/2006/picture">
+                  <pic:nvPicPr>
+                    <pic:cNvPr id="0" name="sockImg2.jpg"/>
+                    <pic:cNvPicPr/>
+                  </pic:nvPicPr>
+                  <pic:blipFill>
+                    <a:blip r:embed="rId9">
+                      <a:extLst>
+                        <a:ext uri="{28A0092B-C50C-407E-A947-70E740481C1C}">
+                          <a14:useLocalDpi xmlns:a14="http://schemas.microsoft.com/office/drawing/2010/main" val="0"/>
+                        </a:ext>
+                      </a:extLst>
+                    </a:blip>
+                    <a:stretch>
+                      <a:fillRect/>
+                    </a:stretch>
+                  </pic:blipFill>
+                  <pic:spPr>
+                    <a:xfrm>
+                      <a:off x="0" y="0"/>
+                      <a:ext cx="3146989" cy="2622491"/>
+                    </a:xfrm>
+                    <a:prstGeom prst="rect">
+                      <a:avLst/>
+                    </a:prstGeom>
+                  </pic:spPr>
+                </pic:pic>
+              </a:graphicData>
+            </a:graphic>
+          </wp:inline>
+        </w:drawing>
+      </w:r>
+    </w:p>
+    <w:p>
+      <w:pPr>
+        <w:widowControl w:val="0"/>
+        <w:spacing w:line="480" w:lineRule="auto"/>
+      </w:pPr>
+      <w:r>
+        <w:t>Therefore, you can choose the two black socks and have a guaranteed matching pair in 3 selections.</w:t>
+      </w:r>
+    </w:p>
+    <w:p>
+      <w:pPr>
+        <w:widowControl w:val="0"/>
+        <w:spacing w:line="480" w:lineRule="auto"/>
+      </w:pPr>
+      <w:r>
+        <w:t>As far as the second sub-goal, this is a bit trickier.  You would have to continue on. The minimum number of selections needed to have a pair of each guaranteed would be 5. If you pulled out a brown and a black sock, you would then have the following:</w:t>
+      </w:r>
+    </w:p>
+    <w:p>
+      <w:pPr>
+        <w:widowControl w:val="0"/>
+        <w:spacing w:line="480" w:lineRule="auto"/>
+        <w:jc w:val="center"/>
+      </w:pPr>
+      <w:r>
+        <w:rPr>
+          <w:noProof/>
+        </w:rPr>
+        <w:drawing>
+          <wp:inline distT="0" distB="0" distL="0" distR="0" wp14:anchorId="1A804F13" wp14:editId="5871FFAF">
+            <wp:extent cx="2971373" cy="2476144"/>
+            <wp:effectExtent l="0" t="0" r="635" b="0"/>
+            <wp:docPr id="3" name="Picture 3"/>
+            <wp:cNvGraphicFramePr>
+              <a:graphicFrameLocks xmlns:a="http://schemas.openxmlformats.org/drawingml/2006/main" noChangeAspect="1"/>
+            </wp:cNvGraphicFramePr>
+            <a:graphic xmlns:a="http://schemas.openxmlformats.org/drawingml/2006/main">
+              <a:graphicData uri="http://schemas.openxmlformats.org/drawingml/2006/picture">
+                <pic:pic xmlns:pic="http://schemas.openxmlformats.org/drawingml/2006/picture">
+                  <pic:nvPicPr>
+                    <pic:cNvPr id="0" name="sockImg3.jpg"/>
+                    <pic:cNvPicPr/>
+                  </pic:nvPicPr>
+                  <pic:blipFill>
+                    <a:blip r:embed="rId10">
+                      <a:extLst>
+                        <a:ext uri="{28A0092B-C50C-407E-A947-70E740481C1C}">
+                          <a14:useLocalDpi xmlns:a14="http://schemas.microsoft.com/office/drawing/2010/main" val="0"/>
+                        </a:ext>
+                      </a:extLst>
+                    </a:blip>
+                    <a:stretch>
+                      <a:fillRect/>
+                    </a:stretch>
+                  </pic:blipFill>
+                  <pic:spPr>
+                    <a:xfrm>
+                      <a:off x="0" y="0"/>
+                      <a:ext cx="2971373" cy="2476144"/>
+                    </a:xfrm>
+                    <a:prstGeom prst="rect">
+                      <a:avLst/>
+                    </a:prstGeom>
+                  </pic:spPr>
+                </pic:pic>
+              </a:graphicData>
+            </a:graphic>
+          </wp:inline>
+        </w:drawing>
+      </w:r>
+    </w:p>
+    <w:p>
+      <w:pPr>
+        <w:widowControl w:val="0"/>
+        <w:spacing w:line="480" w:lineRule="auto"/>
+      </w:pPr>
+      <w:r>
+        <w:t>Finally if you choose a black and a white one on the 5</w:t>
+      </w:r>
+      <w:r>
+        <w:rPr>
+          <w:vertAlign w:val="superscript"/>
+        </w:rPr>
+        <w:t>th</w:t>
+      </w:r>
+      <w:r>
+        <w:t xml:space="preserve"> selection, you would then </w:t>
+      </w:r>
+      <w:proofErr w:type="gramStart"/>
+      <w:r>
+        <w:t>have :</w:t>
+      </w:r>
+      <w:proofErr w:type="gramEnd"/>
+    </w:p>
+    <w:p>
+      <w:pPr>
+        <w:widowControl w:val="0"/>
+        <w:spacing w:line="480" w:lineRule="auto"/>
+        <w:jc w:val="center"/>
+      </w:pPr>
+      <w:r>
+        <w:rPr>
+          <w:noProof/>
+        </w:rPr>
+        <w:drawing>
+          <wp:inline distT="0" distB="0" distL="0" distR="0" wp14:anchorId="0C28AD24" wp14:editId="25A4293D">
+            <wp:extent cx="2872669" cy="2393891"/>
+            <wp:effectExtent l="0" t="0" r="0" b="0"/>
+            <wp:docPr id="4" name="Picture 4"/>
+            <wp:cNvGraphicFramePr>
+              <a:graphicFrameLocks xmlns:a="http://schemas.openxmlformats.org/drawingml/2006/main" noChangeAspect="1"/>
+            </wp:cNvGraphicFramePr>
+            <a:graphic xmlns:a="http://schemas.openxmlformats.org/drawingml/2006/main">
+              <a:graphicData uri="http://schemas.openxmlformats.org/drawingml/2006/picture">
+                <pic:pic xmlns:pic="http://schemas.openxmlformats.org/drawingml/2006/picture">
+                  <pic:nvPicPr>
+                    <pic:cNvPr id="0" name="sockImg4.jpg"/>
+                    <pic:cNvPicPr/>
+                  </pic:nvPicPr>
+                  <pic:blipFill>
+                    <a:blip r:embed="rId11">
+                      <a:extLst>
+                        <a:ext uri="{28A0092B-C50C-407E-A947-70E740481C1C}">
+                          <a14:useLocalDpi xmlns:a14="http://schemas.microsoft.com/office/drawing/2010/main" val="0"/>
+                        </a:ext>
+                      </a:extLst>
+                    </a:blip>
+                    <a:stretch>
+                      <a:fillRect/>
+                    </a:stretch>
+                  </pic:blipFill>
+                  <pic:spPr>
+                    <a:xfrm>
+                      <a:off x="0" y="0"/>
+                      <a:ext cx="2872669" cy="2393891"/>
+                    </a:xfrm>
+                    <a:prstGeom prst="rect">
+                      <a:avLst/>
+                    </a:prstGeom>
+                  </pic:spPr>
+                </pic:pic>
+              </a:graphicData>
+            </a:graphic>
+          </wp:inline>
+        </w:drawing>
+      </w:r>
+    </w:p>
+    <w:p>
+      <w:pPr>
+        <w:widowControl w:val="0"/>
+        <w:spacing w:line="480" w:lineRule="auto"/>
+        <w:jc w:val="center"/>
+      </w:pPr>
+      <w:bookmarkStart w:id="0" w:name="_GoBack"/>
+      <w:bookmarkEnd w:id="0"/>
+    </w:p>
+    <w:p>
+      <w:pPr>
+        <w:widowControl w:val="0"/>
       </w:pPr>
     </w:p>
     <w:sectPr>
-      <w:headerReference w:type="default" r:id="rId8"/>
+      <w:headerReference w:type="default" r:id="rId12"/>
       <w:pgSz w:w="12240" w:h="15840"/>
       <w:pgMar w:top="1440" w:right="1800" w:bottom="1440" w:left="1800" w:header="720" w:footer="720" w:gutter="0"/>
       <w:cols w:space="720"/>
@@ -610,6 +1346,119 @@
 <file path=word/numbering.xml><?xml version="1.0" encoding="utf-8"?>
 <w:numbering xmlns:wpc="http://schemas.microsoft.com/office/word/2010/wordprocessingCanvas" xmlns:mo="http://schemas.microsoft.com/office/mac/office/2008/main" xmlns:mc="http://schemas.openxmlformats.org/markup-compatibility/2006" xmlns:mv="urn:schemas-microsoft-com:mac:vml" xmlns:o="urn:schemas-microsoft-com:office:office" xmlns:r="http://schemas.openxmlformats.org/officeDocument/2006/relationships" xmlns:m="http://schemas.openxmlformats.org/officeDocument/2006/math" xmlns:v="urn:schemas-microsoft-com:vml" xmlns:wp14="http://schemas.microsoft.com/office/word/2010/wordprocessingDrawing" xmlns:wp="http://schemas.openxmlformats.org/drawingml/2006/wordprocessingDrawing" xmlns:w10="urn:schemas-microsoft-com:office:word" xmlns:w="http://schemas.openxmlformats.org/wordprocessingml/2006/main" xmlns:w14="http://schemas.microsoft.com/office/word/2010/wordml" xmlns:wpg="http://schemas.microsoft.com/office/word/2010/wordprocessingGroup" xmlns:wpi="http://schemas.microsoft.com/office/word/2010/wordprocessingInk" xmlns:wne="http://schemas.microsoft.com/office/word/2006/wordml" xmlns:wps="http://schemas.microsoft.com/office/word/2010/wordprocessingShape" mc:Ignorable="w14 wp14">
   <w:abstractNum w:abstractNumId="0">
+    <w:nsid w:val="0FBA7D13"/>
+    <w:multiLevelType w:val="hybridMultilevel"/>
+    <w:tmpl w:val="48902B46"/>
+    <w:lvl w:ilvl="0" w:tplc="04090003">
+      <w:start w:val="1"/>
+      <w:numFmt w:val="bullet"/>
+      <w:lvlText w:val="o"/>
+      <w:lvlJc w:val="left"/>
+      <w:pPr>
+        <w:ind w:left="720" w:hanging="360"/>
+      </w:pPr>
+      <w:rPr>
+        <w:rFonts w:ascii="Courier New" w:hAnsi="Courier New" w:hint="default"/>
+      </w:rPr>
+    </w:lvl>
+    <w:lvl w:ilvl="1" w:tplc="04090003" w:tentative="1">
+      <w:start w:val="1"/>
+      <w:numFmt w:val="bullet"/>
+      <w:lvlText w:val="o"/>
+      <w:lvlJc w:val="left"/>
+      <w:pPr>
+        <w:ind w:left="1440" w:hanging="360"/>
+      </w:pPr>
+      <w:rPr>
+        <w:rFonts w:ascii="Courier New" w:hAnsi="Courier New" w:hint="default"/>
+      </w:rPr>
+    </w:lvl>
+    <w:lvl w:ilvl="2" w:tplc="04090005" w:tentative="1">
+      <w:start w:val="1"/>
+      <w:numFmt w:val="bullet"/>
+      <w:lvlText w:val=""/>
+      <w:lvlJc w:val="left"/>
+      <w:pPr>
+        <w:ind w:left="2160" w:hanging="360"/>
+      </w:pPr>
+      <w:rPr>
+        <w:rFonts w:ascii="Wingdings" w:hAnsi="Wingdings" w:hint="default"/>
+      </w:rPr>
+    </w:lvl>
+    <w:lvl w:ilvl="3" w:tplc="04090001" w:tentative="1">
+      <w:start w:val="1"/>
+      <w:numFmt w:val="bullet"/>
+      <w:lvlText w:val=""/>
+      <w:lvlJc w:val="left"/>
+      <w:pPr>
+        <w:ind w:left="2880" w:hanging="360"/>
+      </w:pPr>
+      <w:rPr>
+        <w:rFonts w:ascii="Symbol" w:hAnsi="Symbol" w:hint="default"/>
+      </w:rPr>
+    </w:lvl>
+    <w:lvl w:ilvl="4" w:tplc="04090003" w:tentative="1">
+      <w:start w:val="1"/>
+      <w:numFmt w:val="bullet"/>
+      <w:lvlText w:val="o"/>
+      <w:lvlJc w:val="left"/>
+      <w:pPr>
+        <w:ind w:left="3600" w:hanging="360"/>
+      </w:pPr>
+      <w:rPr>
+        <w:rFonts w:ascii="Courier New" w:hAnsi="Courier New" w:hint="default"/>
+      </w:rPr>
+    </w:lvl>
+    <w:lvl w:ilvl="5" w:tplc="04090005" w:tentative="1">
+      <w:start w:val="1"/>
+      <w:numFmt w:val="bullet"/>
+      <w:lvlText w:val=""/>
+      <w:lvlJc w:val="left"/>
+      <w:pPr>
+        <w:ind w:left="4320" w:hanging="360"/>
+      </w:pPr>
+      <w:rPr>
+        <w:rFonts w:ascii="Wingdings" w:hAnsi="Wingdings" w:hint="default"/>
+      </w:rPr>
+    </w:lvl>
+    <w:lvl w:ilvl="6" w:tplc="04090001" w:tentative="1">
+      <w:start w:val="1"/>
+      <w:numFmt w:val="bullet"/>
+      <w:lvlText w:val=""/>
+      <w:lvlJc w:val="left"/>
+      <w:pPr>
+        <w:ind w:left="5040" w:hanging="360"/>
+      </w:pPr>
+      <w:rPr>
+        <w:rFonts w:ascii="Symbol" w:hAnsi="Symbol" w:hint="default"/>
+      </w:rPr>
+    </w:lvl>
+    <w:lvl w:ilvl="7" w:tplc="04090003" w:tentative="1">
+      <w:start w:val="1"/>
+      <w:numFmt w:val="bullet"/>
+      <w:lvlText w:val="o"/>
+      <w:lvlJc w:val="left"/>
+      <w:pPr>
+        <w:ind w:left="5760" w:hanging="360"/>
+      </w:pPr>
+      <w:rPr>
+        <w:rFonts w:ascii="Courier New" w:hAnsi="Courier New" w:hint="default"/>
+      </w:rPr>
+    </w:lvl>
+    <w:lvl w:ilvl="8" w:tplc="04090005" w:tentative="1">
+      <w:start w:val="1"/>
+      <w:numFmt w:val="bullet"/>
+      <w:lvlText w:val=""/>
+      <w:lvlJc w:val="left"/>
+      <w:pPr>
+        <w:ind w:left="6480" w:hanging="360"/>
+      </w:pPr>
+      <w:rPr>
+        <w:rFonts w:ascii="Wingdings" w:hAnsi="Wingdings" w:hint="default"/>
+      </w:rPr>
+    </w:lvl>
+  </w:abstractNum>
+  <w:abstractNum w:abstractNumId="1">
     <w:nsid w:val="127678F2"/>
     <w:multiLevelType w:val="hybridMultilevel"/>
     <w:tmpl w:val="CD7A6302"/>
@@ -722,7 +1571,7 @@
       </w:rPr>
     </w:lvl>
   </w:abstractNum>
-  <w:abstractNum w:abstractNumId="1">
+  <w:abstractNum w:abstractNumId="2">
     <w:nsid w:val="15D7198A"/>
     <w:multiLevelType w:val="hybridMultilevel"/>
     <w:tmpl w:val="EC169F12"/>
@@ -835,7 +1684,120 @@
       </w:rPr>
     </w:lvl>
   </w:abstractNum>
-  <w:abstractNum w:abstractNumId="2">
+  <w:abstractNum w:abstractNumId="3">
+    <w:nsid w:val="25630B14"/>
+    <w:multiLevelType w:val="hybridMultilevel"/>
+    <w:tmpl w:val="8092D62E"/>
+    <w:lvl w:ilvl="0" w:tplc="04090001">
+      <w:start w:val="1"/>
+      <w:numFmt w:val="bullet"/>
+      <w:lvlText w:val=""/>
+      <w:lvlJc w:val="left"/>
+      <w:pPr>
+        <w:ind w:left="720" w:hanging="360"/>
+      </w:pPr>
+      <w:rPr>
+        <w:rFonts w:ascii="Symbol" w:hAnsi="Symbol" w:hint="default"/>
+      </w:rPr>
+    </w:lvl>
+    <w:lvl w:ilvl="1" w:tplc="04090003" w:tentative="1">
+      <w:start w:val="1"/>
+      <w:numFmt w:val="bullet"/>
+      <w:lvlText w:val="o"/>
+      <w:lvlJc w:val="left"/>
+      <w:pPr>
+        <w:ind w:left="1440" w:hanging="360"/>
+      </w:pPr>
+      <w:rPr>
+        <w:rFonts w:ascii="Courier New" w:hAnsi="Courier New" w:hint="default"/>
+      </w:rPr>
+    </w:lvl>
+    <w:lvl w:ilvl="2" w:tplc="04090005" w:tentative="1">
+      <w:start w:val="1"/>
+      <w:numFmt w:val="bullet"/>
+      <w:lvlText w:val=""/>
+      <w:lvlJc w:val="left"/>
+      <w:pPr>
+        <w:ind w:left="2160" w:hanging="360"/>
+      </w:pPr>
+      <w:rPr>
+        <w:rFonts w:ascii="Wingdings" w:hAnsi="Wingdings" w:hint="default"/>
+      </w:rPr>
+    </w:lvl>
+    <w:lvl w:ilvl="3" w:tplc="04090001" w:tentative="1">
+      <w:start w:val="1"/>
+      <w:numFmt w:val="bullet"/>
+      <w:lvlText w:val=""/>
+      <w:lvlJc w:val="left"/>
+      <w:pPr>
+        <w:ind w:left="2880" w:hanging="360"/>
+      </w:pPr>
+      <w:rPr>
+        <w:rFonts w:ascii="Symbol" w:hAnsi="Symbol" w:hint="default"/>
+      </w:rPr>
+    </w:lvl>
+    <w:lvl w:ilvl="4" w:tplc="04090003" w:tentative="1">
+      <w:start w:val="1"/>
+      <w:numFmt w:val="bullet"/>
+      <w:lvlText w:val="o"/>
+      <w:lvlJc w:val="left"/>
+      <w:pPr>
+        <w:ind w:left="3600" w:hanging="360"/>
+      </w:pPr>
+      <w:rPr>
+        <w:rFonts w:ascii="Courier New" w:hAnsi="Courier New" w:hint="default"/>
+      </w:rPr>
+    </w:lvl>
+    <w:lvl w:ilvl="5" w:tplc="04090005" w:tentative="1">
+      <w:start w:val="1"/>
+      <w:numFmt w:val="bullet"/>
+      <w:lvlText w:val=""/>
+      <w:lvlJc w:val="left"/>
+      <w:pPr>
+        <w:ind w:left="4320" w:hanging="360"/>
+      </w:pPr>
+      <w:rPr>
+        <w:rFonts w:ascii="Wingdings" w:hAnsi="Wingdings" w:hint="default"/>
+      </w:rPr>
+    </w:lvl>
+    <w:lvl w:ilvl="6" w:tplc="04090001" w:tentative="1">
+      <w:start w:val="1"/>
+      <w:numFmt w:val="bullet"/>
+      <w:lvlText w:val=""/>
+      <w:lvlJc w:val="left"/>
+      <w:pPr>
+        <w:ind w:left="5040" w:hanging="360"/>
+      </w:pPr>
+      <w:rPr>
+        <w:rFonts w:ascii="Symbol" w:hAnsi="Symbol" w:hint="default"/>
+      </w:rPr>
+    </w:lvl>
+    <w:lvl w:ilvl="7" w:tplc="04090003" w:tentative="1">
+      <w:start w:val="1"/>
+      <w:numFmt w:val="bullet"/>
+      <w:lvlText w:val="o"/>
+      <w:lvlJc w:val="left"/>
+      <w:pPr>
+        <w:ind w:left="5760" w:hanging="360"/>
+      </w:pPr>
+      <w:rPr>
+        <w:rFonts w:ascii="Courier New" w:hAnsi="Courier New" w:hint="default"/>
+      </w:rPr>
+    </w:lvl>
+    <w:lvl w:ilvl="8" w:tplc="04090005" w:tentative="1">
+      <w:start w:val="1"/>
+      <w:numFmt w:val="bullet"/>
+      <w:lvlText w:val=""/>
+      <w:lvlJc w:val="left"/>
+      <w:pPr>
+        <w:ind w:left="6480" w:hanging="360"/>
+      </w:pPr>
+      <w:rPr>
+        <w:rFonts w:ascii="Wingdings" w:hAnsi="Wingdings" w:hint="default"/>
+      </w:rPr>
+    </w:lvl>
+  </w:abstractNum>
+  <w:abstractNum w:abstractNumId="4">
     <w:nsid w:val="25A56937"/>
     <w:multiLevelType w:val="hybridMultilevel"/>
     <w:tmpl w:val="841C8C6A"/>
@@ -948,7 +1910,93 @@
       </w:rPr>
     </w:lvl>
   </w:abstractNum>
-  <w:abstractNum w:abstractNumId="3">
+  <w:abstractNum w:abstractNumId="5">
+    <w:nsid w:val="32C9028D"/>
+    <w:multiLevelType w:val="hybridMultilevel"/>
+    <w:tmpl w:val="B502BC2C"/>
+    <w:lvl w:ilvl="0" w:tplc="0409000F">
+      <w:start w:val="1"/>
+      <w:numFmt w:val="decimal"/>
+      <w:lvlText w:val="%1."/>
+      <w:lvlJc w:val="left"/>
+      <w:pPr>
+        <w:ind w:left="720" w:hanging="360"/>
+      </w:pPr>
+    </w:lvl>
+    <w:lvl w:ilvl="1" w:tplc="04090019">
+      <w:start w:val="1"/>
+      <w:numFmt w:val="lowerLetter"/>
+      <w:lvlText w:val="%2."/>
+      <w:lvlJc w:val="left"/>
+      <w:pPr>
+        <w:ind w:left="1440" w:hanging="360"/>
+      </w:pPr>
+    </w:lvl>
+    <w:lvl w:ilvl="2" w:tplc="0409001B" w:tentative="1">
+      <w:start w:val="1"/>
+      <w:numFmt w:val="lowerRoman"/>
+      <w:lvlText w:val="%3."/>
+      <w:lvlJc w:val="right"/>
+      <w:pPr>
+        <w:ind w:left="2160" w:hanging="180"/>
+      </w:pPr>
+    </w:lvl>
+    <w:lvl w:ilvl="3" w:tplc="0409000F" w:tentative="1">
+      <w:start w:val="1"/>
+      <w:numFmt w:val="decimal"/>
+      <w:lvlText w:val="%4."/>
+      <w:lvlJc w:val="left"/>
+      <w:pPr>
+        <w:ind w:left="2880" w:hanging="360"/>
+      </w:pPr>
+    </w:lvl>
+    <w:lvl w:ilvl="4" w:tplc="04090019" w:tentative="1">
+      <w:start w:val="1"/>
+      <w:numFmt w:val="lowerLetter"/>
+      <w:lvlText w:val="%5."/>
+      <w:lvlJc w:val="left"/>
+      <w:pPr>
+        <w:ind w:left="3600" w:hanging="360"/>
+      </w:pPr>
+    </w:lvl>
+    <w:lvl w:ilvl="5" w:tplc="0409001B" w:tentative="1">
+      <w:start w:val="1"/>
+      <w:numFmt w:val="lowerRoman"/>
+      <w:lvlText w:val="%6."/>
+      <w:lvlJc w:val="right"/>
+      <w:pPr>
+        <w:ind w:left="4320" w:hanging="180"/>
+      </w:pPr>
+    </w:lvl>
+    <w:lvl w:ilvl="6" w:tplc="0409000F" w:tentative="1">
+      <w:start w:val="1"/>
+      <w:numFmt w:val="decimal"/>
+      <w:lvlText w:val="%7."/>
+      <w:lvlJc w:val="left"/>
+      <w:pPr>
+        <w:ind w:left="5040" w:hanging="360"/>
+      </w:pPr>
+    </w:lvl>
+    <w:lvl w:ilvl="7" w:tplc="04090019" w:tentative="1">
+      <w:start w:val="1"/>
+      <w:numFmt w:val="lowerLetter"/>
+      <w:lvlText w:val="%8."/>
+      <w:lvlJc w:val="left"/>
+      <w:pPr>
+        <w:ind w:left="5760" w:hanging="360"/>
+      </w:pPr>
+    </w:lvl>
+    <w:lvl w:ilvl="8" w:tplc="0409001B" w:tentative="1">
+      <w:start w:val="1"/>
+      <w:numFmt w:val="lowerRoman"/>
+      <w:lvlText w:val="%9."/>
+      <w:lvlJc w:val="right"/>
+      <w:pPr>
+        <w:ind w:left="6480" w:hanging="180"/>
+      </w:pPr>
+    </w:lvl>
+  </w:abstractNum>
+  <w:abstractNum w:abstractNumId="6">
     <w:nsid w:val="35AB1F47"/>
     <w:multiLevelType w:val="hybridMultilevel"/>
     <w:tmpl w:val="65560C66"/>
@@ -1061,7 +2109,7 @@
       </w:rPr>
     </w:lvl>
   </w:abstractNum>
-  <w:abstractNum w:abstractNumId="4">
+  <w:abstractNum w:abstractNumId="7">
     <w:nsid w:val="382111E2"/>
     <w:multiLevelType w:val="hybridMultilevel"/>
     <w:tmpl w:val="824C3174"/>
@@ -1174,7 +2222,7 @@
       </w:rPr>
     </w:lvl>
   </w:abstractNum>
-  <w:abstractNum w:abstractNumId="5">
+  <w:abstractNum w:abstractNumId="8">
     <w:nsid w:val="4CCE4968"/>
     <w:multiLevelType w:val="hybridMultilevel"/>
     <w:tmpl w:val="AC76A452"/>
@@ -1287,7 +2335,120 @@
       </w:rPr>
     </w:lvl>
   </w:abstractNum>
-  <w:abstractNum w:abstractNumId="6">
+  <w:abstractNum w:abstractNumId="9">
+    <w:nsid w:val="5F01060C"/>
+    <w:multiLevelType w:val="hybridMultilevel"/>
+    <w:tmpl w:val="631A7628"/>
+    <w:lvl w:ilvl="0" w:tplc="04090003">
+      <w:start w:val="1"/>
+      <w:numFmt w:val="bullet"/>
+      <w:lvlText w:val="o"/>
+      <w:lvlJc w:val="left"/>
+      <w:pPr>
+        <w:ind w:left="720" w:hanging="360"/>
+      </w:pPr>
+      <w:rPr>
+        <w:rFonts w:ascii="Courier New" w:hAnsi="Courier New" w:hint="default"/>
+      </w:rPr>
+    </w:lvl>
+    <w:lvl w:ilvl="1" w:tplc="04090003" w:tentative="1">
+      <w:start w:val="1"/>
+      <w:numFmt w:val="bullet"/>
+      <w:lvlText w:val="o"/>
+      <w:lvlJc w:val="left"/>
+      <w:pPr>
+        <w:ind w:left="1440" w:hanging="360"/>
+      </w:pPr>
+      <w:rPr>
+        <w:rFonts w:ascii="Courier New" w:hAnsi="Courier New" w:hint="default"/>
+      </w:rPr>
+    </w:lvl>
+    <w:lvl w:ilvl="2" w:tplc="04090005" w:tentative="1">
+      <w:start w:val="1"/>
+      <w:numFmt w:val="bullet"/>
+      <w:lvlText w:val=""/>
+      <w:lvlJc w:val="left"/>
+      <w:pPr>
+        <w:ind w:left="2160" w:hanging="360"/>
+      </w:pPr>
+      <w:rPr>
+        <w:rFonts w:ascii="Wingdings" w:hAnsi="Wingdings" w:hint="default"/>
+      </w:rPr>
+    </w:lvl>
+    <w:lvl w:ilvl="3" w:tplc="04090001" w:tentative="1">
+      <w:start w:val="1"/>
+      <w:numFmt w:val="bullet"/>
+      <w:lvlText w:val=""/>
+      <w:lvlJc w:val="left"/>
+      <w:pPr>
+        <w:ind w:left="2880" w:hanging="360"/>
+      </w:pPr>
+      <w:rPr>
+        <w:rFonts w:ascii="Symbol" w:hAnsi="Symbol" w:hint="default"/>
+      </w:rPr>
+    </w:lvl>
+    <w:lvl w:ilvl="4" w:tplc="04090003" w:tentative="1">
+      <w:start w:val="1"/>
+      <w:numFmt w:val="bullet"/>
+      <w:lvlText w:val="o"/>
+      <w:lvlJc w:val="left"/>
+      <w:pPr>
+        <w:ind w:left="3600" w:hanging="360"/>
+      </w:pPr>
+      <w:rPr>
+        <w:rFonts w:ascii="Courier New" w:hAnsi="Courier New" w:hint="default"/>
+      </w:rPr>
+    </w:lvl>
+    <w:lvl w:ilvl="5" w:tplc="04090005" w:tentative="1">
+      <w:start w:val="1"/>
+      <w:numFmt w:val="bullet"/>
+      <w:lvlText w:val=""/>
+      <w:lvlJc w:val="left"/>
+      <w:pPr>
+        <w:ind w:left="4320" w:hanging="360"/>
+      </w:pPr>
+      <w:rPr>
+        <w:rFonts w:ascii="Wingdings" w:hAnsi="Wingdings" w:hint="default"/>
+      </w:rPr>
+    </w:lvl>
+    <w:lvl w:ilvl="6" w:tplc="04090001" w:tentative="1">
+      <w:start w:val="1"/>
+      <w:numFmt w:val="bullet"/>
+      <w:lvlText w:val=""/>
+      <w:lvlJc w:val="left"/>
+      <w:pPr>
+        <w:ind w:left="5040" w:hanging="360"/>
+      </w:pPr>
+      <w:rPr>
+        <w:rFonts w:ascii="Symbol" w:hAnsi="Symbol" w:hint="default"/>
+      </w:rPr>
+    </w:lvl>
+    <w:lvl w:ilvl="7" w:tplc="04090003" w:tentative="1">
+      <w:start w:val="1"/>
+      <w:numFmt w:val="bullet"/>
+      <w:lvlText w:val="o"/>
+      <w:lvlJc w:val="left"/>
+      <w:pPr>
+        <w:ind w:left="5760" w:hanging="360"/>
+      </w:pPr>
+      <w:rPr>
+        <w:rFonts w:ascii="Courier New" w:hAnsi="Courier New" w:hint="default"/>
+      </w:rPr>
+    </w:lvl>
+    <w:lvl w:ilvl="8" w:tplc="04090005" w:tentative="1">
+      <w:start w:val="1"/>
+      <w:numFmt w:val="bullet"/>
+      <w:lvlText w:val=""/>
+      <w:lvlJc w:val="left"/>
+      <w:pPr>
+        <w:ind w:left="6480" w:hanging="360"/>
+      </w:pPr>
+      <w:rPr>
+        <w:rFonts w:ascii="Wingdings" w:hAnsi="Wingdings" w:hint="default"/>
+      </w:rPr>
+    </w:lvl>
+  </w:abstractNum>
+  <w:abstractNum w:abstractNumId="10">
     <w:nsid w:val="70D01FCC"/>
     <w:multiLevelType w:val="hybridMultilevel"/>
     <w:tmpl w:val="F500823A"/>
@@ -1401,25 +2562,37 @@
     </w:lvl>
   </w:abstractNum>
   <w:num w:numId="1">
+    <w:abstractNumId w:val="7"/>
+  </w:num>
+  <w:num w:numId="2">
+    <w:abstractNumId w:val="10"/>
+  </w:num>
+  <w:num w:numId="3">
     <w:abstractNumId w:val="4"/>
   </w:num>
-  <w:num w:numId="2">
+  <w:num w:numId="4">
     <w:abstractNumId w:val="6"/>
   </w:num>
-  <w:num w:numId="3">
+  <w:num w:numId="5">
     <w:abstractNumId w:val="2"/>
   </w:num>
-  <w:num w:numId="4">
+  <w:num w:numId="6">
+    <w:abstractNumId w:val="8"/>
+  </w:num>
+  <w:num w:numId="7">
+    <w:abstractNumId w:val="1"/>
+  </w:num>
+  <w:num w:numId="8">
+    <w:abstractNumId w:val="0"/>
+  </w:num>
+  <w:num w:numId="9">
+    <w:abstractNumId w:val="9"/>
+  </w:num>
+  <w:num w:numId="10">
     <w:abstractNumId w:val="3"/>
   </w:num>
-  <w:num w:numId="5">
-    <w:abstractNumId w:val="1"/>
-  </w:num>
-  <w:num w:numId="6">
+  <w:num w:numId="11">
     <w:abstractNumId w:val="5"/>
-  </w:num>
-  <w:num w:numId="7">
-    <w:abstractNumId w:val="0"/>
   </w:num>
 </w:numbering>
 </file>
@@ -1660,6 +2833,33 @@
       <w:contextualSpacing/>
     </w:pPr>
   </w:style>
+  <w:style w:type="paragraph" w:styleId="BalloonText">
+    <w:name w:val="Balloon Text"/>
+    <w:basedOn w:val="Normal"/>
+    <w:link w:val="BalloonTextChar"/>
+    <w:uiPriority w:val="99"/>
+    <w:semiHidden/>
+    <w:unhideWhenUsed/>
+    <w:rsid w:val="00281687"/>
+    <w:rPr>
+      <w:rFonts w:ascii="Lucida Grande" w:hAnsi="Lucida Grande"/>
+      <w:sz w:val="18"/>
+      <w:szCs w:val="18"/>
+    </w:rPr>
+  </w:style>
+  <w:style w:type="character" w:customStyle="1" w:styleId="BalloonTextChar">
+    <w:name w:val="Balloon Text Char"/>
+    <w:basedOn w:val="DefaultParagraphFont"/>
+    <w:link w:val="BalloonText"/>
+    <w:uiPriority w:val="99"/>
+    <w:semiHidden/>
+    <w:rsid w:val="00281687"/>
+    <w:rPr>
+      <w:rFonts w:ascii="Lucida Grande" w:hAnsi="Lucida Grande"/>
+      <w:sz w:val="18"/>
+      <w:szCs w:val="18"/>
+    </w:rPr>
+  </w:style>
 </w:styles>
 </file>
 
@@ -1898,6 +3098,33 @@
       <w:ind w:left="720"/>
       <w:contextualSpacing/>
     </w:pPr>
+  </w:style>
+  <w:style w:type="paragraph" w:styleId="BalloonText">
+    <w:name w:val="Balloon Text"/>
+    <w:basedOn w:val="Normal"/>
+    <w:link w:val="BalloonTextChar"/>
+    <w:uiPriority w:val="99"/>
+    <w:semiHidden/>
+    <w:unhideWhenUsed/>
+    <w:rsid w:val="00281687"/>
+    <w:rPr>
+      <w:rFonts w:ascii="Lucida Grande" w:hAnsi="Lucida Grande"/>
+      <w:sz w:val="18"/>
+      <w:szCs w:val="18"/>
+    </w:rPr>
+  </w:style>
+  <w:style w:type="character" w:customStyle="1" w:styleId="BalloonTextChar">
+    <w:name w:val="Balloon Text Char"/>
+    <w:basedOn w:val="DefaultParagraphFont"/>
+    <w:link w:val="BalloonText"/>
+    <w:uiPriority w:val="99"/>
+    <w:semiHidden/>
+    <w:rsid w:val="00281687"/>
+    <w:rPr>
+      <w:rFonts w:ascii="Lucida Grande" w:hAnsi="Lucida Grande"/>
+      <w:sz w:val="18"/>
+      <w:szCs w:val="18"/>
+    </w:rPr>
   </w:style>
 </w:styles>
 </file>

</xml_diff>

<commit_message>
Re-adding image 1 from Prob #2 and Final Paper
Re-adding image 1 from Prob #2 and Final Paper
</commit_message>
<xml_diff>
--- a/Problem Solving/Holcom_Kimerlee_ProblemSolving.docx
+++ b/Problem Solving/Holcom_Kimerlee_ProblemSolving.docx
@@ -7,17 +7,18 @@
         <w:widowControl w:val="0"/>
         <w:spacing w:line="480" w:lineRule="auto"/>
         <w:rPr>
-          <w:u w:val="single"/>
-        </w:rPr>
-      </w:pPr>
-      <w:r>
-        <w:t xml:space="preserve">Problem #1: </w:t>
-      </w:r>
-      <w:r>
-        <w:rPr>
-          <w:u w:val="single"/>
-        </w:rPr>
-        <w:t>A Cat, a Parrot, and a Bag of Seed</w:t>
+          <w:b/>
+          <w:i/>
+          <w:u w:val="single"/>
+        </w:rPr>
+      </w:pPr>
+      <w:r>
+        <w:rPr>
+          <w:b/>
+          <w:i/>
+          <w:u w:val="single"/>
+        </w:rPr>
+        <w:t>Problem #1: A Cat, a Parrot, and a Bag of Seed</w:t>
       </w:r>
     </w:p>
     <w:p>
@@ -615,12 +616,100 @@
       <w:pPr>
         <w:widowControl w:val="0"/>
         <w:spacing w:line="480" w:lineRule="auto"/>
-        <w:rPr>
-          <w:u w:val="single"/>
-        </w:rPr>
-      </w:pPr>
-      <w:r>
-        <w:rPr>
+      </w:pPr>
+      <w:r>
+        <w:t xml:space="preserve"> </w:t>
+      </w:r>
+      <w:r>
+        <w:tab/>
+        <w:t xml:space="preserve">The solution to the problem that I chose was that the parrot could ride on the man’s shoulder the whole time. This can be done because there was only room </w:t>
+      </w:r>
+      <w:r>
+        <w:t>in</w:t>
+      </w:r>
+      <w:r>
+        <w:t xml:space="preserve"> the boat but did not say the man could not have the bird on his shoulder. </w:t>
+      </w:r>
+      <w:r>
+        <w:t>First</w:t>
+      </w:r>
+      <w:r>
+        <w:t xml:space="preserve"> the man could take the seed over then with the bird still on his shoulder, the man could go back and get the cat and they would all be on the other side. </w:t>
+      </w:r>
+    </w:p>
+    <w:p>
+      <w:pPr>
+        <w:widowControl w:val="0"/>
+        <w:spacing w:line="480" w:lineRule="auto"/>
+        <w:jc w:val="center"/>
+      </w:pPr>
+      <w:r>
+        <w:rPr>
+          <w:noProof/>
+        </w:rPr>
+        <w:drawing>
+          <wp:inline distT="0" distB="0" distL="0" distR="0" wp14:anchorId="22529FD6" wp14:editId="2C6F246D">
+            <wp:extent cx="3199211" cy="2666009"/>
+            <wp:effectExtent l="0" t="0" r="1270" b="1270"/>
+            <wp:docPr id="5" name="Picture 5"/>
+            <wp:cNvGraphicFramePr>
+              <a:graphicFrameLocks xmlns:a="http://schemas.openxmlformats.org/drawingml/2006/main" noChangeAspect="1"/>
+            </wp:cNvGraphicFramePr>
+            <a:graphic xmlns:a="http://schemas.openxmlformats.org/drawingml/2006/main">
+              <a:graphicData uri="http://schemas.openxmlformats.org/drawingml/2006/picture">
+                <pic:pic xmlns:pic="http://schemas.openxmlformats.org/drawingml/2006/picture">
+                  <pic:nvPicPr>
+                    <pic:cNvPr id="0" name="catParrotSeedProblem.jpg"/>
+                    <pic:cNvPicPr/>
+                  </pic:nvPicPr>
+                  <pic:blipFill>
+                    <a:blip r:embed="rId8">
+                      <a:extLst>
+                        <a:ext uri="{28A0092B-C50C-407E-A947-70E740481C1C}">
+                          <a14:useLocalDpi xmlns:a14="http://schemas.microsoft.com/office/drawing/2010/main" val="0"/>
+                        </a:ext>
+                      </a:extLst>
+                    </a:blip>
+                    <a:stretch>
+                      <a:fillRect/>
+                    </a:stretch>
+                  </pic:blipFill>
+                  <pic:spPr>
+                    <a:xfrm>
+                      <a:off x="0" y="0"/>
+                      <a:ext cx="3199474" cy="2666228"/>
+                    </a:xfrm>
+                    <a:prstGeom prst="rect">
+                      <a:avLst/>
+                    </a:prstGeom>
+                  </pic:spPr>
+                </pic:pic>
+              </a:graphicData>
+            </a:graphic>
+          </wp:inline>
+        </w:drawing>
+      </w:r>
+    </w:p>
+    <w:p>
+      <w:pPr>
+        <w:widowControl w:val="0"/>
+        <w:spacing w:line="480" w:lineRule="auto"/>
+      </w:pPr>
+    </w:p>
+    <w:p>
+      <w:pPr>
+        <w:widowControl w:val="0"/>
+        <w:spacing w:line="480" w:lineRule="auto"/>
+        <w:rPr>
+          <w:b/>
+          <w:i/>
+          <w:u w:val="single"/>
+        </w:rPr>
+      </w:pPr>
+      <w:r>
+        <w:rPr>
+          <w:b/>
+          <w:i/>
           <w:u w:val="single"/>
         </w:rPr>
         <w:t>Problem #2 Socks in the Dark</w:t>
@@ -947,7 +1036,7 @@
                     <pic:cNvPicPr/>
                   </pic:nvPicPr>
                   <pic:blipFill>
-                    <a:blip r:embed="rId8">
+                    <a:blip r:embed="rId9">
                       <a:extLst>
                         <a:ext uri="{28A0092B-C50C-407E-A947-70E740481C1C}">
                           <a14:useLocalDpi xmlns:a14="http://schemas.microsoft.com/office/drawing/2010/main" val="0"/>
@@ -1011,9 +1100,9 @@
           <w:noProof/>
         </w:rPr>
         <w:drawing>
-          <wp:inline distT="0" distB="0" distL="0" distR="0" wp14:anchorId="04792F42" wp14:editId="045F27B9">
-            <wp:extent cx="3146989" cy="2622491"/>
-            <wp:effectExtent l="0" t="0" r="3175" b="0"/>
+          <wp:inline distT="0" distB="0" distL="0" distR="0" wp14:anchorId="04792F42" wp14:editId="42CE0AAC">
+            <wp:extent cx="2551511" cy="2126259"/>
+            <wp:effectExtent l="0" t="0" r="0" b="7620"/>
             <wp:docPr id="2" name="Picture 2"/>
             <wp:cNvGraphicFramePr>
               <a:graphicFrameLocks xmlns:a="http://schemas.openxmlformats.org/drawingml/2006/main" noChangeAspect="1"/>
@@ -1026,7 +1115,7 @@
                     <pic:cNvPicPr/>
                   </pic:nvPicPr>
                   <pic:blipFill>
-                    <a:blip r:embed="rId9">
+                    <a:blip r:embed="rId10">
                       <a:extLst>
                         <a:ext uri="{28A0092B-C50C-407E-A947-70E740481C1C}">
                           <a14:useLocalDpi xmlns:a14="http://schemas.microsoft.com/office/drawing/2010/main" val="0"/>
@@ -1040,7 +1129,7 @@
                   <pic:spPr>
                     <a:xfrm>
                       <a:off x="0" y="0"/>
-                      <a:ext cx="3146989" cy="2622491"/>
+                      <a:ext cx="2552072" cy="2126726"/>
                     </a:xfrm>
                     <a:prstGeom prst="rect">
                       <a:avLst/>
@@ -1097,7 +1186,7 @@
                     <pic:cNvPicPr/>
                   </pic:nvPicPr>
                   <pic:blipFill>
-                    <a:blip r:embed="rId10">
+                    <a:blip r:embed="rId11">
                       <a:extLst>
                         <a:ext uri="{28A0092B-C50C-407E-A947-70E740481C1C}">
                           <a14:useLocalDpi xmlns:a14="http://schemas.microsoft.com/office/drawing/2010/main" val="0"/>
@@ -1173,7 +1262,7 @@
                     <pic:cNvPicPr/>
                   </pic:nvPicPr>
                   <pic:blipFill>
-                    <a:blip r:embed="rId11">
+                    <a:blip r:embed="rId12">
                       <a:extLst>
                         <a:ext uri="{28A0092B-C50C-407E-A947-70E740481C1C}">
                           <a14:useLocalDpi xmlns:a14="http://schemas.microsoft.com/office/drawing/2010/main" val="0"/>
@@ -1204,18 +1293,586 @@
       <w:pPr>
         <w:widowControl w:val="0"/>
         <w:spacing w:line="480" w:lineRule="auto"/>
+        <w:rPr>
+          <w:b/>
+          <w:i/>
+          <w:u w:val="single"/>
+        </w:rPr>
+      </w:pPr>
+      <w:r>
+        <w:rPr>
+          <w:b/>
+          <w:i/>
+          <w:u w:val="single"/>
+        </w:rPr>
+        <w:t>Problem #3: Predicting Fingers:</w:t>
+      </w:r>
+    </w:p>
+    <w:p>
+      <w:pPr>
+        <w:widowControl w:val="0"/>
+        <w:spacing w:line="480" w:lineRule="auto"/>
+      </w:pPr>
+      <w:r>
+        <w:rPr>
+          <w:b/>
+          <w:u w:val="single"/>
+        </w:rPr>
+        <w:t>Define the Problem</w:t>
+      </w:r>
+    </w:p>
+    <w:p>
+      <w:pPr>
+        <w:widowControl w:val="0"/>
+        <w:spacing w:line="480" w:lineRule="auto"/>
+      </w:pPr>
+      <w:r>
+        <w:tab/>
+        <w:t xml:space="preserve">The problem presented is that a little girl is trying to count using only one hand. She starts counting using her thumb being the number 1 and it then goes up to 5 ending on her pinky. When she continues counting, she counts her ring finger as the number six and then </w:t>
+      </w:r>
+      <w:r>
+        <w:t>continues counting down to nine being on her thumb and ten being on her first finger. There are 3 questions being asked. Which of her fingers will be the number 10, 100, and 1000?</w:t>
+      </w:r>
+    </w:p>
+    <w:p>
+      <w:pPr>
+        <w:widowControl w:val="0"/>
+        <w:spacing w:line="480" w:lineRule="auto"/>
+        <w:rPr>
+          <w:b/>
+          <w:u w:val="single"/>
+        </w:rPr>
+      </w:pPr>
+      <w:r>
+        <w:rPr>
+          <w:b/>
+          <w:u w:val="single"/>
+        </w:rPr>
+        <w:t>Break the Problem Apart</w:t>
+      </w:r>
+    </w:p>
+    <w:p>
+      <w:pPr>
+        <w:widowControl w:val="0"/>
+        <w:spacing w:line="480" w:lineRule="auto"/>
+      </w:pPr>
+      <w:r>
+        <w:t xml:space="preserve"> </w:t>
+      </w:r>
+      <w:r>
+        <w:tab/>
+        <w:t>First you must understand how she is counting. It is easy to understand from 1-5. However she does not start back over on her thumb she starts with 6-9 on her ring finger and going back toward and ending on her thumb. Finally the pattern goes from 10-13 on from her first finger to her pinky. It then repeats from there over and over.</w:t>
+      </w:r>
+    </w:p>
+    <w:p>
+      <w:pPr>
+        <w:widowControl w:val="0"/>
+        <w:spacing w:line="480" w:lineRule="auto"/>
+      </w:pPr>
+      <w:r>
+        <w:tab/>
+        <w:t>The goals of this problem are to find out which finger the little girl will stop on at the numbers 10, 100, and 1000.</w:t>
+      </w:r>
+    </w:p>
+    <w:p>
+      <w:pPr>
+        <w:widowControl w:val="0"/>
+        <w:spacing w:line="480" w:lineRule="auto"/>
+        <w:rPr>
+          <w:b/>
+          <w:u w:val="single"/>
+        </w:rPr>
+      </w:pPr>
+      <w:r>
+        <w:rPr>
+          <w:b/>
+          <w:u w:val="single"/>
+        </w:rPr>
+        <w:t>Identify Potential Solutions</w:t>
+      </w:r>
+    </w:p>
+    <w:p>
+      <w:pPr>
+        <w:widowControl w:val="0"/>
+        <w:spacing w:line="480" w:lineRule="auto"/>
+      </w:pPr>
+      <w:r>
+        <w:tab/>
+        <w:t>This problem is pretty straightforward. There are a couple solutions though the first solution is you could count from 1-1000</w:t>
+      </w:r>
+      <w:r>
+        <w:t>.</w:t>
+      </w:r>
+    </w:p>
+    <w:p>
+      <w:pPr>
+        <w:widowControl w:val="0"/>
+        <w:spacing w:line="480" w:lineRule="auto"/>
+      </w:pPr>
+      <w:r>
+        <w:tab/>
+        <w:t>Second solution is to find a pattern and predict which ones will be the fingers that end on the numbers in question.</w:t>
+      </w:r>
+    </w:p>
+    <w:p>
+      <w:pPr>
+        <w:widowControl w:val="0"/>
+        <w:spacing w:line="480" w:lineRule="auto"/>
+        <w:rPr>
+          <w:b/>
+          <w:u w:val="single"/>
+        </w:rPr>
+      </w:pPr>
+      <w:r>
+        <w:rPr>
+          <w:b/>
+          <w:u w:val="single"/>
+        </w:rPr>
+        <w:t>Evaluate Each Potential Solution</w:t>
+      </w:r>
+    </w:p>
+    <w:p>
+      <w:pPr>
+        <w:widowControl w:val="0"/>
+        <w:spacing w:line="480" w:lineRule="auto"/>
+      </w:pPr>
+      <w:r>
+        <w:tab/>
+        <w:t>The both solutions can produce the desired results. However the first solution would take up too much time and would just be unneeded. The second solution is more time conscious and is more practical. You only need to count to a maximum of 50 to see a pattern.</w:t>
+      </w:r>
+    </w:p>
+    <w:p>
+      <w:pPr>
+        <w:widowControl w:val="0"/>
+        <w:spacing w:line="480" w:lineRule="auto"/>
+        <w:rPr>
+          <w:b/>
+          <w:u w:val="single"/>
+        </w:rPr>
+      </w:pPr>
+      <w:r>
+        <w:rPr>
+          <w:b/>
+          <w:u w:val="single"/>
+        </w:rPr>
+        <w:t xml:space="preserve"> Choose a Solution and Develop a Plan to Implement It</w:t>
+      </w:r>
+    </w:p>
+    <w:p>
+      <w:pPr>
+        <w:widowControl w:val="0"/>
+        <w:spacing w:line="480" w:lineRule="auto"/>
+      </w:pPr>
+      <w:r>
+        <w:tab/>
+        <w:t>The solution I chose is to find a pattern and go off of that the following chart is what I found by counting to 50:</w:t>
+      </w:r>
+    </w:p>
+    <w:tbl>
+      <w:tblPr>
+        <w:tblStyle w:val="TableGrid"/>
+        <w:tblW w:w="0" w:type="auto"/>
+        <w:tblLook w:val="04A0" w:firstRow="1" w:lastRow="0" w:firstColumn="1" w:lastColumn="0" w:noHBand="0" w:noVBand="1"/>
+      </w:tblPr>
+      <w:tblGrid>
+        <w:gridCol w:w="2952"/>
+        <w:gridCol w:w="2952"/>
+      </w:tblGrid>
+      <w:tr>
+        <w:tc>
+          <w:tcPr>
+            <w:tcW w:w="2952" w:type="dxa"/>
+            <w:vAlign w:val="center"/>
+          </w:tcPr>
+          <w:p>
+            <w:pPr>
+              <w:widowControl w:val="0"/>
+              <w:spacing w:line="480" w:lineRule="auto"/>
+              <w:jc w:val="center"/>
+            </w:pPr>
+          </w:p>
+        </w:tc>
+        <w:tc>
+          <w:tcPr>
+            <w:tcW w:w="2952" w:type="dxa"/>
+            <w:vAlign w:val="center"/>
+          </w:tcPr>
+          <w:p>
+            <w:pPr>
+              <w:widowControl w:val="0"/>
+              <w:spacing w:line="480" w:lineRule="auto"/>
+              <w:jc w:val="center"/>
+            </w:pPr>
+            <w:r>
+              <w:t>Finger</w:t>
+            </w:r>
+          </w:p>
+        </w:tc>
+      </w:tr>
+      <w:tr>
+        <w:tc>
+          <w:tcPr>
+            <w:tcW w:w="2952" w:type="dxa"/>
+            <w:vAlign w:val="center"/>
+          </w:tcPr>
+          <w:p>
+            <w:pPr>
+              <w:widowControl w:val="0"/>
+              <w:spacing w:line="480" w:lineRule="auto"/>
+              <w:jc w:val="center"/>
+            </w:pPr>
+            <w:r>
+              <w:t>10</w:t>
+            </w:r>
+          </w:p>
+        </w:tc>
+        <w:tc>
+          <w:tcPr>
+            <w:tcW w:w="2952" w:type="dxa"/>
+            <w:vAlign w:val="center"/>
+          </w:tcPr>
+          <w:p>
+            <w:pPr>
+              <w:widowControl w:val="0"/>
+              <w:spacing w:line="480" w:lineRule="auto"/>
+              <w:jc w:val="center"/>
+            </w:pPr>
+            <w:r>
+              <w:t>First</w:t>
+            </w:r>
+          </w:p>
+        </w:tc>
+      </w:tr>
+      <w:tr>
+        <w:tc>
+          <w:tcPr>
+            <w:tcW w:w="2952" w:type="dxa"/>
+            <w:vAlign w:val="center"/>
+          </w:tcPr>
+          <w:p>
+            <w:pPr>
+              <w:widowControl w:val="0"/>
+              <w:spacing w:line="480" w:lineRule="auto"/>
+              <w:jc w:val="center"/>
+            </w:pPr>
+            <w:r>
+              <w:t>20</w:t>
+            </w:r>
+          </w:p>
+        </w:tc>
+        <w:tc>
+          <w:tcPr>
+            <w:tcW w:w="2952" w:type="dxa"/>
+            <w:vAlign w:val="center"/>
+          </w:tcPr>
+          <w:p>
+            <w:pPr>
+              <w:widowControl w:val="0"/>
+              <w:spacing w:line="480" w:lineRule="auto"/>
+              <w:jc w:val="center"/>
+            </w:pPr>
+            <w:r>
+              <w:t>Ring</w:t>
+            </w:r>
+          </w:p>
+        </w:tc>
+      </w:tr>
+      <w:tr>
+        <w:tc>
+          <w:tcPr>
+            <w:tcW w:w="2952" w:type="dxa"/>
+            <w:vAlign w:val="center"/>
+          </w:tcPr>
+          <w:p>
+            <w:pPr>
+              <w:widowControl w:val="0"/>
+              <w:spacing w:line="480" w:lineRule="auto"/>
+              <w:jc w:val="center"/>
+            </w:pPr>
+            <w:r>
+              <w:t>30</w:t>
+            </w:r>
+          </w:p>
+        </w:tc>
+        <w:tc>
+          <w:tcPr>
+            <w:tcW w:w="2952" w:type="dxa"/>
+            <w:vAlign w:val="center"/>
+          </w:tcPr>
+          <w:p>
+            <w:pPr>
+              <w:widowControl w:val="0"/>
+              <w:spacing w:line="480" w:lineRule="auto"/>
+              <w:jc w:val="center"/>
+            </w:pPr>
+            <w:r>
+              <w:t>Ring</w:t>
+            </w:r>
+          </w:p>
+        </w:tc>
+      </w:tr>
+      <w:tr>
+        <w:tc>
+          <w:tcPr>
+            <w:tcW w:w="2952" w:type="dxa"/>
+            <w:vAlign w:val="center"/>
+          </w:tcPr>
+          <w:p>
+            <w:pPr>
+              <w:widowControl w:val="0"/>
+              <w:spacing w:line="480" w:lineRule="auto"/>
+              <w:jc w:val="center"/>
+            </w:pPr>
+            <w:r>
+              <w:t>40</w:t>
+            </w:r>
+          </w:p>
+        </w:tc>
+        <w:tc>
+          <w:tcPr>
+            <w:tcW w:w="2952" w:type="dxa"/>
+            <w:vAlign w:val="center"/>
+          </w:tcPr>
+          <w:p>
+            <w:pPr>
+              <w:widowControl w:val="0"/>
+              <w:spacing w:line="480" w:lineRule="auto"/>
+              <w:jc w:val="center"/>
+            </w:pPr>
+            <w:r>
+              <w:t>First</w:t>
+            </w:r>
+          </w:p>
+        </w:tc>
+      </w:tr>
+      <w:tr>
+        <w:tc>
+          <w:tcPr>
+            <w:tcW w:w="2952" w:type="dxa"/>
+            <w:vAlign w:val="center"/>
+          </w:tcPr>
+          <w:p>
+            <w:pPr>
+              <w:widowControl w:val="0"/>
+              <w:spacing w:line="480" w:lineRule="auto"/>
+              <w:jc w:val="center"/>
+            </w:pPr>
+            <w:r>
+              <w:t>50</w:t>
+            </w:r>
+          </w:p>
+        </w:tc>
+        <w:tc>
+          <w:tcPr>
+            <w:tcW w:w="2952" w:type="dxa"/>
+            <w:vAlign w:val="center"/>
+          </w:tcPr>
+          <w:p>
+            <w:pPr>
+              <w:widowControl w:val="0"/>
+              <w:spacing w:line="480" w:lineRule="auto"/>
+              <w:jc w:val="center"/>
+            </w:pPr>
+            <w:r>
+              <w:t>First</w:t>
+            </w:r>
+          </w:p>
+        </w:tc>
+      </w:tr>
+    </w:tbl>
+    <w:p>
+      <w:pPr>
+        <w:widowControl w:val="0"/>
+        <w:spacing w:line="480" w:lineRule="auto"/>
+      </w:pPr>
+    </w:p>
+    <w:p>
+      <w:pPr>
+        <w:widowControl w:val="0"/>
+        <w:spacing w:line="480" w:lineRule="auto"/>
+        <w:ind w:firstLine="720"/>
+      </w:pPr>
+      <w:r>
+        <w:t>Once someone reaches 100, the fingers that each 100 lands on alternates. The number 100 ends on the ring finger and 200 on the first finger. Therefore 300 will then land on the ring finger again.</w:t>
+      </w:r>
+    </w:p>
+    <w:p>
+      <w:pPr>
+        <w:widowControl w:val="0"/>
+        <w:spacing w:line="480" w:lineRule="auto"/>
+        <w:ind w:firstLine="720"/>
+      </w:pPr>
+      <w:r>
+        <w:t>This means that by following the pattern these are the results for the numbers 10, 100, and 1000:</w:t>
+      </w:r>
+    </w:p>
+    <w:tbl>
+      <w:tblPr>
+        <w:tblStyle w:val="TableGrid"/>
+        <w:tblW w:w="0" w:type="auto"/>
         <w:jc w:val="center"/>
+        <w:tblLook w:val="04A0" w:firstRow="1" w:lastRow="0" w:firstColumn="1" w:lastColumn="0" w:noHBand="0" w:noVBand="1"/>
+      </w:tblPr>
+      <w:tblGrid>
+        <w:gridCol w:w="4428"/>
+        <w:gridCol w:w="4428"/>
+      </w:tblGrid>
+      <w:tr>
+        <w:trPr>
+          <w:jc w:val="center"/>
+        </w:trPr>
+        <w:tc>
+          <w:tcPr>
+            <w:tcW w:w="4428" w:type="dxa"/>
+            <w:vAlign w:val="center"/>
+          </w:tcPr>
+          <w:p>
+            <w:pPr>
+              <w:widowControl w:val="0"/>
+              <w:spacing w:line="480" w:lineRule="auto"/>
+              <w:jc w:val="center"/>
+            </w:pPr>
+          </w:p>
+        </w:tc>
+        <w:tc>
+          <w:tcPr>
+            <w:tcW w:w="4428" w:type="dxa"/>
+            <w:vAlign w:val="center"/>
+          </w:tcPr>
+          <w:p>
+            <w:pPr>
+              <w:widowControl w:val="0"/>
+              <w:spacing w:line="480" w:lineRule="auto"/>
+              <w:jc w:val="center"/>
+            </w:pPr>
+            <w:r>
+              <w:t>Finger</w:t>
+            </w:r>
+          </w:p>
+        </w:tc>
+      </w:tr>
+      <w:tr>
+        <w:trPr>
+          <w:jc w:val="center"/>
+        </w:trPr>
+        <w:tc>
+          <w:tcPr>
+            <w:tcW w:w="4428" w:type="dxa"/>
+            <w:vAlign w:val="center"/>
+          </w:tcPr>
+          <w:p>
+            <w:pPr>
+              <w:widowControl w:val="0"/>
+              <w:spacing w:line="480" w:lineRule="auto"/>
+              <w:jc w:val="center"/>
+            </w:pPr>
+            <w:r>
+              <w:t>10</w:t>
+            </w:r>
+          </w:p>
+        </w:tc>
+        <w:tc>
+          <w:tcPr>
+            <w:tcW w:w="4428" w:type="dxa"/>
+            <w:vAlign w:val="center"/>
+          </w:tcPr>
+          <w:p>
+            <w:pPr>
+              <w:widowControl w:val="0"/>
+              <w:spacing w:line="480" w:lineRule="auto"/>
+              <w:jc w:val="center"/>
+            </w:pPr>
+            <w:r>
+              <w:t>First</w:t>
+            </w:r>
+          </w:p>
+        </w:tc>
+      </w:tr>
+      <w:tr>
+        <w:trPr>
+          <w:jc w:val="center"/>
+        </w:trPr>
+        <w:tc>
+          <w:tcPr>
+            <w:tcW w:w="4428" w:type="dxa"/>
+            <w:vAlign w:val="center"/>
+          </w:tcPr>
+          <w:p>
+            <w:pPr>
+              <w:widowControl w:val="0"/>
+              <w:spacing w:line="480" w:lineRule="auto"/>
+              <w:jc w:val="center"/>
+            </w:pPr>
+            <w:r>
+              <w:t>100</w:t>
+            </w:r>
+          </w:p>
+        </w:tc>
+        <w:tc>
+          <w:tcPr>
+            <w:tcW w:w="4428" w:type="dxa"/>
+            <w:vAlign w:val="center"/>
+          </w:tcPr>
+          <w:p>
+            <w:pPr>
+              <w:widowControl w:val="0"/>
+              <w:spacing w:line="480" w:lineRule="auto"/>
+              <w:jc w:val="center"/>
+            </w:pPr>
+            <w:r>
+              <w:t>Ring</w:t>
+            </w:r>
+          </w:p>
+        </w:tc>
+      </w:tr>
+      <w:tr>
+        <w:trPr>
+          <w:jc w:val="center"/>
+        </w:trPr>
+        <w:tc>
+          <w:tcPr>
+            <w:tcW w:w="4428" w:type="dxa"/>
+            <w:vAlign w:val="center"/>
+          </w:tcPr>
+          <w:p>
+            <w:pPr>
+              <w:widowControl w:val="0"/>
+              <w:spacing w:line="480" w:lineRule="auto"/>
+              <w:jc w:val="center"/>
+            </w:pPr>
+            <w:r>
+              <w:t>1000</w:t>
+            </w:r>
+          </w:p>
+        </w:tc>
+        <w:tc>
+          <w:tcPr>
+            <w:tcW w:w="4428" w:type="dxa"/>
+            <w:vAlign w:val="center"/>
+          </w:tcPr>
+          <w:p>
+            <w:pPr>
+              <w:widowControl w:val="0"/>
+              <w:spacing w:line="480" w:lineRule="auto"/>
+              <w:jc w:val="center"/>
+            </w:pPr>
+            <w:r>
+              <w:t>First</w:t>
+            </w:r>
+          </w:p>
+        </w:tc>
+      </w:tr>
+    </w:tbl>
+    <w:p>
+      <w:pPr>
+        <w:widowControl w:val="0"/>
+        <w:spacing w:line="480" w:lineRule="auto"/>
       </w:pPr>
       <w:bookmarkStart w:id="0" w:name="_GoBack"/>
       <w:bookmarkEnd w:id="0"/>
     </w:p>
-    <w:p>
-      <w:pPr>
-        <w:widowControl w:val="0"/>
-      </w:pPr>
-    </w:p>
     <w:sectPr>
-      <w:headerReference w:type="default" r:id="rId12"/>
+      <w:headerReference w:type="default" r:id="rId13"/>
       <w:pgSz w:w="12240" w:h="15840"/>
       <w:pgMar w:top="1440" w:right="1800" w:bottom="1440" w:left="1800" w:header="720" w:footer="720" w:gutter="0"/>
       <w:cols w:space="720"/>
@@ -2860,6 +3517,29 @@
       <w:szCs w:val="18"/>
     </w:rPr>
   </w:style>
+  <w:style w:type="table" w:styleId="TableGrid">
+    <w:name w:val="Table Grid"/>
+    <w:basedOn w:val="TableNormal"/>
+    <w:uiPriority w:val="59"/>
+    <w:rsid w:val="00E54693"/>
+    <w:tblPr>
+      <w:tblInd w:w="0" w:type="dxa"/>
+      <w:tblBorders>
+        <w:top w:val="single" w:sz="4" w:space="0" w:color="auto"/>
+        <w:left w:val="single" w:sz="4" w:space="0" w:color="auto"/>
+        <w:bottom w:val="single" w:sz="4" w:space="0" w:color="auto"/>
+        <w:right w:val="single" w:sz="4" w:space="0" w:color="auto"/>
+        <w:insideH w:val="single" w:sz="4" w:space="0" w:color="auto"/>
+        <w:insideV w:val="single" w:sz="4" w:space="0" w:color="auto"/>
+      </w:tblBorders>
+      <w:tblCellMar>
+        <w:top w:w="0" w:type="dxa"/>
+        <w:left w:w="108" w:type="dxa"/>
+        <w:bottom w:w="0" w:type="dxa"/>
+        <w:right w:w="108" w:type="dxa"/>
+      </w:tblCellMar>
+    </w:tblPr>
+  </w:style>
 </w:styles>
 </file>
 
@@ -3125,6 +3805,29 @@
       <w:sz w:val="18"/>
       <w:szCs w:val="18"/>
     </w:rPr>
+  </w:style>
+  <w:style w:type="table" w:styleId="TableGrid">
+    <w:name w:val="Table Grid"/>
+    <w:basedOn w:val="TableNormal"/>
+    <w:uiPriority w:val="59"/>
+    <w:rsid w:val="00E54693"/>
+    <w:tblPr>
+      <w:tblInd w:w="0" w:type="dxa"/>
+      <w:tblBorders>
+        <w:top w:val="single" w:sz="4" w:space="0" w:color="auto"/>
+        <w:left w:val="single" w:sz="4" w:space="0" w:color="auto"/>
+        <w:bottom w:val="single" w:sz="4" w:space="0" w:color="auto"/>
+        <w:right w:val="single" w:sz="4" w:space="0" w:color="auto"/>
+        <w:insideH w:val="single" w:sz="4" w:space="0" w:color="auto"/>
+        <w:insideV w:val="single" w:sz="4" w:space="0" w:color="auto"/>
+      </w:tblBorders>
+      <w:tblCellMar>
+        <w:top w:w="0" w:type="dxa"/>
+        <w:left w:w="108" w:type="dxa"/>
+        <w:bottom w:w="0" w:type="dxa"/>
+        <w:right w:w="108" w:type="dxa"/>
+      </w:tblCellMar>
+    </w:tblPr>
   </w:style>
 </w:styles>
 </file>

</xml_diff>